<commit_message>
Update Grupo 4 - Herramientas a Evaluar.docx
</commit_message>
<xml_diff>
--- a/Herramientas/Grupo 4 - Herramientas a Evaluar.docx
+++ b/Herramientas/Grupo 4 - Herramientas a Evaluar.docx
@@ -23,6 +23,2223 @@
         <w:t>Herramientas</w:t>
       </w:r>
     </w:p>
+    <w:p>
+      <w:pPr>
+        <w:rPr>
+          <w:sz w:val="24"/>
+          <w:szCs w:val="24"/>
+          <w:lang w:val="es-PA"/>
+        </w:rPr>
+      </w:pPr>
+      <w:r>
+        <w:rPr>
+          <w:sz w:val="24"/>
+          <w:szCs w:val="24"/>
+          <w:lang w:val="es-PA"/>
+        </w:rPr>
+        <w:t>Tabla – Evaluación de Herramientas</w:t>
+      </w:r>
+    </w:p>
+    <w:tbl>
+      <w:tblPr>
+        <w:tblW w:w="13024" w:type="dxa"/>
+        <w:tblLook w:val="04A0" w:firstRow="1" w:lastRow="0" w:firstColumn="1" w:lastColumn="0" w:noHBand="0" w:noVBand="1"/>
+      </w:tblPr>
+      <w:tblGrid>
+        <w:gridCol w:w="6800"/>
+        <w:gridCol w:w="1460"/>
+        <w:gridCol w:w="2120"/>
+        <w:gridCol w:w="1430"/>
+        <w:gridCol w:w="1320"/>
+      </w:tblGrid>
+      <w:tr>
+        <w:trPr>
+          <w:trHeight w:val="302"/>
+        </w:trPr>
+        <w:tc>
+          <w:tcPr>
+            <w:tcW w:w="6800" w:type="dxa"/>
+            <w:tcBorders>
+              <w:top w:val="single" w:sz="4" w:space="0" w:color="auto"/>
+              <w:left w:val="single" w:sz="4" w:space="0" w:color="auto"/>
+              <w:bottom w:val="single" w:sz="4" w:space="0" w:color="auto"/>
+              <w:right w:val="single" w:sz="4" w:space="0" w:color="auto"/>
+            </w:tcBorders>
+            <w:shd w:val="clear" w:color="auto" w:fill="auto"/>
+            <w:noWrap/>
+            <w:vAlign w:val="bottom"/>
+            <w:hideMark/>
+          </w:tcPr>
+          <w:p>
+            <w:pPr>
+              <w:rPr>
+                <w:rFonts w:eastAsia="Times New Roman"/>
+                <w:b/>
+                <w:bCs/>
+                <w:color w:val="000000"/>
+                <w:sz w:val="24"/>
+                <w:szCs w:val="24"/>
+                <w:lang w:val="en-US" w:eastAsia="zh-TW"/>
+              </w:rPr>
+            </w:pPr>
+            <w:r>
+              <w:rPr>
+                <w:rFonts w:eastAsia="Times New Roman"/>
+                <w:b/>
+                <w:bCs/>
+                <w:color w:val="000000"/>
+                <w:sz w:val="24"/>
+                <w:szCs w:val="24"/>
+                <w:lang w:val="en-US" w:eastAsia="zh-TW"/>
+              </w:rPr>
+              <w:t>Criterio</w:t>
+            </w:r>
+          </w:p>
+          <w:p>
+            <w:pPr>
+              <w:rPr>
+                <w:rFonts w:eastAsia="Times New Roman"/>
+                <w:b/>
+                <w:bCs/>
+                <w:color w:val="000000"/>
+                <w:sz w:val="24"/>
+                <w:szCs w:val="24"/>
+                <w:lang w:val="en-US" w:eastAsia="zh-TW"/>
+              </w:rPr>
+            </w:pPr>
+            <w:r>
+              <w:rPr>
+                <w:rFonts w:eastAsia="Times New Roman"/>
+                <w:b/>
+                <w:bCs/>
+                <w:color w:val="000000"/>
+                <w:sz w:val="24"/>
+                <w:szCs w:val="24"/>
+                <w:lang w:val="en-US" w:eastAsia="zh-TW"/>
+              </w:rPr>
+              <w:t> </w:t>
+            </w:r>
+          </w:p>
+        </w:tc>
+        <w:tc>
+          <w:tcPr>
+            <w:tcW w:w="1460" w:type="dxa"/>
+            <w:tcBorders>
+              <w:top w:val="single" w:sz="4" w:space="0" w:color="auto"/>
+              <w:left w:val="single" w:sz="4" w:space="0" w:color="auto"/>
+              <w:bottom w:val="single" w:sz="4" w:space="0" w:color="auto"/>
+              <w:right w:val="single" w:sz="4" w:space="0" w:color="auto"/>
+            </w:tcBorders>
+            <w:shd w:val="clear" w:color="auto" w:fill="auto"/>
+            <w:noWrap/>
+            <w:vAlign w:val="bottom"/>
+            <w:hideMark/>
+          </w:tcPr>
+          <w:p>
+            <w:pPr>
+              <w:jc w:val="center"/>
+              <w:rPr>
+                <w:rFonts w:eastAsia="Times New Roman"/>
+                <w:b/>
+                <w:bCs/>
+                <w:color w:val="000000"/>
+                <w:sz w:val="24"/>
+                <w:szCs w:val="24"/>
+                <w:lang w:val="en-US" w:eastAsia="zh-TW"/>
+              </w:rPr>
+            </w:pPr>
+            <w:r>
+              <w:rPr>
+                <w:rFonts w:eastAsia="Times New Roman"/>
+                <w:b/>
+                <w:bCs/>
+                <w:color w:val="000000"/>
+                <w:sz w:val="24"/>
+                <w:szCs w:val="24"/>
+                <w:lang w:val="en-US" w:eastAsia="zh-TW"/>
+              </w:rPr>
+              <w:t>Peso</w:t>
+            </w:r>
+          </w:p>
+          <w:p>
+            <w:pPr>
+              <w:rPr>
+                <w:rFonts w:eastAsia="Times New Roman"/>
+                <w:b/>
+                <w:bCs/>
+                <w:color w:val="000000"/>
+                <w:sz w:val="24"/>
+                <w:szCs w:val="24"/>
+                <w:lang w:val="en-US" w:eastAsia="zh-TW"/>
+              </w:rPr>
+            </w:pPr>
+            <w:r>
+              <w:rPr>
+                <w:rFonts w:eastAsia="Times New Roman"/>
+                <w:b/>
+                <w:bCs/>
+                <w:color w:val="000000"/>
+                <w:sz w:val="24"/>
+                <w:szCs w:val="24"/>
+                <w:lang w:val="en-US" w:eastAsia="zh-TW"/>
+              </w:rPr>
+              <w:t> </w:t>
+            </w:r>
+          </w:p>
+        </w:tc>
+        <w:tc>
+          <w:tcPr>
+            <w:tcW w:w="2120" w:type="dxa"/>
+            <w:tcBorders>
+              <w:top w:val="single" w:sz="4" w:space="0" w:color="auto"/>
+              <w:left w:val="single" w:sz="4" w:space="0" w:color="auto"/>
+              <w:bottom w:val="single" w:sz="4" w:space="0" w:color="auto"/>
+              <w:right w:val="single" w:sz="4" w:space="0" w:color="auto"/>
+            </w:tcBorders>
+            <w:shd w:val="clear" w:color="auto" w:fill="auto"/>
+            <w:noWrap/>
+            <w:vAlign w:val="bottom"/>
+            <w:hideMark/>
+          </w:tcPr>
+          <w:p>
+            <w:pPr>
+              <w:jc w:val="center"/>
+              <w:rPr>
+                <w:rFonts w:eastAsia="Times New Roman"/>
+                <w:b/>
+                <w:bCs/>
+                <w:color w:val="000000"/>
+                <w:sz w:val="24"/>
+                <w:szCs w:val="24"/>
+                <w:lang w:val="en-US" w:eastAsia="zh-TW"/>
+              </w:rPr>
+            </w:pPr>
+            <w:r>
+              <w:rPr>
+                <w:rFonts w:eastAsia="Times New Roman"/>
+                <w:b/>
+                <w:bCs/>
+                <w:color w:val="000000"/>
+                <w:sz w:val="24"/>
+                <w:szCs w:val="24"/>
+                <w:lang w:val="en-US" w:eastAsia="zh-TW"/>
+              </w:rPr>
+              <w:t>Selenium</w:t>
+            </w:r>
+          </w:p>
+          <w:p>
+            <w:pPr>
+              <w:rPr>
+                <w:rFonts w:eastAsia="Times New Roman"/>
+                <w:b/>
+                <w:bCs/>
+                <w:color w:val="000000"/>
+                <w:sz w:val="24"/>
+                <w:szCs w:val="24"/>
+                <w:lang w:val="en-US" w:eastAsia="zh-TW"/>
+              </w:rPr>
+            </w:pPr>
+            <w:r>
+              <w:rPr>
+                <w:rFonts w:eastAsia="Times New Roman"/>
+                <w:b/>
+                <w:bCs/>
+                <w:color w:val="000000"/>
+                <w:sz w:val="24"/>
+                <w:szCs w:val="24"/>
+                <w:lang w:val="en-US" w:eastAsia="zh-TW"/>
+              </w:rPr>
+              <w:t> </w:t>
+            </w:r>
+          </w:p>
+        </w:tc>
+        <w:tc>
+          <w:tcPr>
+            <w:tcW w:w="1324" w:type="dxa"/>
+            <w:tcBorders>
+              <w:top w:val="single" w:sz="4" w:space="0" w:color="auto"/>
+              <w:left w:val="single" w:sz="4" w:space="0" w:color="auto"/>
+              <w:bottom w:val="single" w:sz="4" w:space="0" w:color="auto"/>
+              <w:right w:val="single" w:sz="4" w:space="0" w:color="auto"/>
+            </w:tcBorders>
+            <w:shd w:val="clear" w:color="auto" w:fill="auto"/>
+            <w:noWrap/>
+            <w:vAlign w:val="bottom"/>
+            <w:hideMark/>
+          </w:tcPr>
+          <w:p>
+            <w:pPr>
+              <w:rPr>
+                <w:rFonts w:eastAsia="Times New Roman"/>
+                <w:b/>
+                <w:bCs/>
+                <w:color w:val="000000"/>
+                <w:sz w:val="24"/>
+                <w:szCs w:val="24"/>
+                <w:lang w:val="en-US" w:eastAsia="zh-TW"/>
+              </w:rPr>
+            </w:pPr>
+            <w:r>
+              <w:rPr>
+                <w:rFonts w:eastAsia="Times New Roman"/>
+                <w:b/>
+                <w:bCs/>
+                <w:color w:val="000000"/>
+                <w:sz w:val="24"/>
+                <w:szCs w:val="24"/>
+                <w:lang w:val="en-US" w:eastAsia="zh-TW"/>
+              </w:rPr>
+              <w:t>Playwright</w:t>
+            </w:r>
+          </w:p>
+          <w:p>
+            <w:pPr>
+              <w:rPr>
+                <w:rFonts w:eastAsia="Times New Roman"/>
+                <w:b/>
+                <w:bCs/>
+                <w:color w:val="000000"/>
+                <w:sz w:val="24"/>
+                <w:szCs w:val="24"/>
+                <w:lang w:val="en-US" w:eastAsia="zh-TW"/>
+              </w:rPr>
+            </w:pPr>
+            <w:r>
+              <w:rPr>
+                <w:rFonts w:eastAsia="Times New Roman"/>
+                <w:b/>
+                <w:bCs/>
+                <w:color w:val="000000"/>
+                <w:sz w:val="24"/>
+                <w:szCs w:val="24"/>
+                <w:lang w:val="en-US" w:eastAsia="zh-TW"/>
+              </w:rPr>
+              <w:t> </w:t>
+            </w:r>
+          </w:p>
+        </w:tc>
+        <w:tc>
+          <w:tcPr>
+            <w:tcW w:w="1320" w:type="dxa"/>
+            <w:tcBorders>
+              <w:top w:val="single" w:sz="4" w:space="0" w:color="auto"/>
+              <w:left w:val="single" w:sz="4" w:space="0" w:color="auto"/>
+              <w:bottom w:val="single" w:sz="4" w:space="0" w:color="auto"/>
+              <w:right w:val="single" w:sz="4" w:space="0" w:color="auto"/>
+            </w:tcBorders>
+            <w:shd w:val="clear" w:color="auto" w:fill="auto"/>
+            <w:noWrap/>
+            <w:vAlign w:val="bottom"/>
+            <w:hideMark/>
+          </w:tcPr>
+          <w:p>
+            <w:pPr>
+              <w:jc w:val="center"/>
+              <w:rPr>
+                <w:rFonts w:eastAsia="Times New Roman"/>
+                <w:b/>
+                <w:bCs/>
+                <w:color w:val="000000"/>
+                <w:sz w:val="24"/>
+                <w:szCs w:val="24"/>
+                <w:lang w:val="en-US" w:eastAsia="zh-TW"/>
+              </w:rPr>
+            </w:pPr>
+            <w:r>
+              <w:rPr>
+                <w:rFonts w:eastAsia="Times New Roman"/>
+                <w:b/>
+                <w:bCs/>
+                <w:color w:val="000000"/>
+                <w:sz w:val="24"/>
+                <w:szCs w:val="24"/>
+                <w:lang w:val="en-US" w:eastAsia="zh-TW"/>
+              </w:rPr>
+              <w:t>Cypress</w:t>
+            </w:r>
+          </w:p>
+          <w:p>
+            <w:pPr>
+              <w:rPr>
+                <w:rFonts w:eastAsia="Times New Roman"/>
+                <w:b/>
+                <w:bCs/>
+                <w:color w:val="000000"/>
+                <w:sz w:val="24"/>
+                <w:szCs w:val="24"/>
+                <w:lang w:val="en-US" w:eastAsia="zh-TW"/>
+              </w:rPr>
+            </w:pPr>
+            <w:r>
+              <w:rPr>
+                <w:rFonts w:eastAsia="Times New Roman"/>
+                <w:b/>
+                <w:bCs/>
+                <w:color w:val="000000"/>
+                <w:sz w:val="24"/>
+                <w:szCs w:val="24"/>
+                <w:lang w:val="en-US" w:eastAsia="zh-TW"/>
+              </w:rPr>
+              <w:t> </w:t>
+            </w:r>
+          </w:p>
+        </w:tc>
+      </w:tr>
+      <w:tr>
+        <w:trPr>
+          <w:trHeight w:val="312"/>
+        </w:trPr>
+        <w:tc>
+          <w:tcPr>
+            <w:tcW w:w="6800" w:type="dxa"/>
+            <w:tcBorders>
+              <w:top w:val="single" w:sz="4" w:space="0" w:color="auto"/>
+              <w:left w:val="single" w:sz="4" w:space="0" w:color="auto"/>
+              <w:bottom w:val="single" w:sz="4" w:space="0" w:color="auto"/>
+              <w:right w:val="single" w:sz="4" w:space="0" w:color="auto"/>
+            </w:tcBorders>
+            <w:shd w:val="clear" w:color="auto" w:fill="auto"/>
+            <w:noWrap/>
+            <w:vAlign w:val="bottom"/>
+            <w:hideMark/>
+          </w:tcPr>
+          <w:p>
+            <w:pPr>
+              <w:rPr>
+                <w:rFonts w:eastAsia="Times New Roman"/>
+                <w:color w:val="000000"/>
+                <w:lang w:val="es-PA" w:eastAsia="zh-TW"/>
+              </w:rPr>
+            </w:pPr>
+            <w:r>
+              <w:rPr>
+                <w:rFonts w:eastAsia="Times New Roman"/>
+                <w:color w:val="000000"/>
+                <w:lang w:val="es-PA" w:eastAsia="zh-TW"/>
+              </w:rPr>
+              <w:t>Funcionalidad/características deseadas o requeridas</w:t>
+            </w:r>
+          </w:p>
+        </w:tc>
+        <w:tc>
+          <w:tcPr>
+            <w:tcW w:w="1460" w:type="dxa"/>
+            <w:tcBorders>
+              <w:top w:val="single" w:sz="4" w:space="0" w:color="auto"/>
+              <w:left w:val="single" w:sz="4" w:space="0" w:color="auto"/>
+              <w:bottom w:val="single" w:sz="4" w:space="0" w:color="auto"/>
+              <w:right w:val="single" w:sz="4" w:space="0" w:color="auto"/>
+            </w:tcBorders>
+            <w:shd w:val="clear" w:color="auto" w:fill="auto"/>
+            <w:noWrap/>
+            <w:vAlign w:val="bottom"/>
+            <w:hideMark/>
+          </w:tcPr>
+          <w:p>
+            <w:pPr>
+              <w:jc w:val="right"/>
+              <w:rPr>
+                <w:rFonts w:eastAsia="Times New Roman"/>
+                <w:color w:val="000000"/>
+                <w:lang w:val="en-US" w:eastAsia="zh-TW"/>
+              </w:rPr>
+            </w:pPr>
+            <w:r>
+              <w:rPr>
+                <w:rFonts w:eastAsia="Times New Roman"/>
+                <w:color w:val="000000"/>
+                <w:lang w:val="en-US" w:eastAsia="zh-TW"/>
+              </w:rPr>
+              <w:t>5</w:t>
+            </w:r>
+          </w:p>
+        </w:tc>
+        <w:tc>
+          <w:tcPr>
+            <w:tcW w:w="2120" w:type="dxa"/>
+            <w:tcBorders>
+              <w:top w:val="single" w:sz="4" w:space="0" w:color="auto"/>
+              <w:left w:val="single" w:sz="4" w:space="0" w:color="auto"/>
+              <w:bottom w:val="single" w:sz="4" w:space="0" w:color="auto"/>
+              <w:right w:val="single" w:sz="4" w:space="0" w:color="auto"/>
+            </w:tcBorders>
+            <w:shd w:val="clear" w:color="auto" w:fill="auto"/>
+            <w:noWrap/>
+            <w:vAlign w:val="bottom"/>
+            <w:hideMark/>
+          </w:tcPr>
+          <w:p>
+            <w:pPr>
+              <w:jc w:val="right"/>
+              <w:rPr>
+                <w:rFonts w:eastAsia="Times New Roman"/>
+                <w:color w:val="000000"/>
+                <w:lang w:val="en-US" w:eastAsia="zh-TW"/>
+              </w:rPr>
+            </w:pPr>
+            <w:r>
+              <w:rPr>
+                <w:rFonts w:eastAsia="Times New Roman"/>
+                <w:color w:val="000000"/>
+                <w:lang w:val="en-US" w:eastAsia="zh-TW"/>
+              </w:rPr>
+              <w:t>4</w:t>
+            </w:r>
+          </w:p>
+        </w:tc>
+        <w:tc>
+          <w:tcPr>
+            <w:tcW w:w="1324" w:type="dxa"/>
+            <w:tcBorders>
+              <w:top w:val="single" w:sz="4" w:space="0" w:color="auto"/>
+              <w:left w:val="single" w:sz="4" w:space="0" w:color="auto"/>
+              <w:bottom w:val="single" w:sz="4" w:space="0" w:color="auto"/>
+              <w:right w:val="single" w:sz="4" w:space="0" w:color="auto"/>
+            </w:tcBorders>
+            <w:shd w:val="clear" w:color="auto" w:fill="auto"/>
+            <w:noWrap/>
+            <w:vAlign w:val="bottom"/>
+            <w:hideMark/>
+          </w:tcPr>
+          <w:p>
+            <w:pPr>
+              <w:jc w:val="right"/>
+              <w:rPr>
+                <w:rFonts w:eastAsia="Times New Roman"/>
+                <w:color w:val="000000"/>
+                <w:lang w:val="en-US" w:eastAsia="zh-TW"/>
+              </w:rPr>
+            </w:pPr>
+            <w:r>
+              <w:rPr>
+                <w:rFonts w:eastAsia="Times New Roman"/>
+                <w:color w:val="000000"/>
+                <w:lang w:val="en-US" w:eastAsia="zh-TW"/>
+              </w:rPr>
+              <w:t>4</w:t>
+            </w:r>
+          </w:p>
+        </w:tc>
+        <w:tc>
+          <w:tcPr>
+            <w:tcW w:w="1320" w:type="dxa"/>
+            <w:tcBorders>
+              <w:top w:val="single" w:sz="4" w:space="0" w:color="auto"/>
+              <w:left w:val="single" w:sz="4" w:space="0" w:color="auto"/>
+              <w:bottom w:val="single" w:sz="4" w:space="0" w:color="auto"/>
+              <w:right w:val="single" w:sz="4" w:space="0" w:color="auto"/>
+            </w:tcBorders>
+            <w:shd w:val="clear" w:color="auto" w:fill="auto"/>
+            <w:noWrap/>
+            <w:vAlign w:val="bottom"/>
+            <w:hideMark/>
+          </w:tcPr>
+          <w:p>
+            <w:pPr>
+              <w:jc w:val="right"/>
+              <w:rPr>
+                <w:rFonts w:eastAsia="Times New Roman"/>
+                <w:color w:val="000000"/>
+                <w:lang w:val="en-US" w:eastAsia="zh-TW"/>
+              </w:rPr>
+            </w:pPr>
+            <w:r>
+              <w:rPr>
+                <w:rFonts w:eastAsia="Times New Roman"/>
+                <w:color w:val="000000"/>
+                <w:lang w:val="en-US" w:eastAsia="zh-TW"/>
+              </w:rPr>
+              <w:t>3</w:t>
+            </w:r>
+          </w:p>
+        </w:tc>
+      </w:tr>
+      <w:tr>
+        <w:trPr>
+          <w:trHeight w:val="312"/>
+        </w:trPr>
+        <w:tc>
+          <w:tcPr>
+            <w:tcW w:w="6800" w:type="dxa"/>
+            <w:tcBorders>
+              <w:top w:val="single" w:sz="4" w:space="0" w:color="auto"/>
+              <w:left w:val="single" w:sz="4" w:space="0" w:color="auto"/>
+              <w:bottom w:val="single" w:sz="4" w:space="0" w:color="auto"/>
+              <w:right w:val="single" w:sz="4" w:space="0" w:color="auto"/>
+            </w:tcBorders>
+            <w:shd w:val="clear" w:color="auto" w:fill="auto"/>
+            <w:noWrap/>
+            <w:vAlign w:val="bottom"/>
+            <w:hideMark/>
+          </w:tcPr>
+          <w:p>
+            <w:pPr>
+              <w:rPr>
+                <w:rFonts w:eastAsia="Times New Roman"/>
+                <w:color w:val="000000"/>
+                <w:lang w:val="en-US" w:eastAsia="zh-TW"/>
+              </w:rPr>
+            </w:pPr>
+            <w:r>
+              <w:rPr>
+                <w:rFonts w:eastAsia="Times New Roman"/>
+                <w:color w:val="000000"/>
+                <w:lang w:val="en-US" w:eastAsia="zh-TW"/>
+              </w:rPr>
+              <w:t>Facilidad de uso</w:t>
+            </w:r>
+          </w:p>
+        </w:tc>
+        <w:tc>
+          <w:tcPr>
+            <w:tcW w:w="1460" w:type="dxa"/>
+            <w:tcBorders>
+              <w:top w:val="single" w:sz="4" w:space="0" w:color="auto"/>
+              <w:left w:val="single" w:sz="4" w:space="0" w:color="auto"/>
+              <w:bottom w:val="single" w:sz="4" w:space="0" w:color="auto"/>
+              <w:right w:val="single" w:sz="4" w:space="0" w:color="auto"/>
+            </w:tcBorders>
+            <w:shd w:val="clear" w:color="auto" w:fill="auto"/>
+            <w:noWrap/>
+            <w:vAlign w:val="bottom"/>
+            <w:hideMark/>
+          </w:tcPr>
+          <w:p>
+            <w:pPr>
+              <w:jc w:val="right"/>
+              <w:rPr>
+                <w:rFonts w:eastAsia="Times New Roman"/>
+                <w:color w:val="000000"/>
+                <w:lang w:val="en-US" w:eastAsia="zh-TW"/>
+              </w:rPr>
+            </w:pPr>
+            <w:r>
+              <w:rPr>
+                <w:rFonts w:eastAsia="Times New Roman"/>
+                <w:color w:val="000000"/>
+                <w:lang w:val="en-US" w:eastAsia="zh-TW"/>
+              </w:rPr>
+              <w:t>5</w:t>
+            </w:r>
+          </w:p>
+        </w:tc>
+        <w:tc>
+          <w:tcPr>
+            <w:tcW w:w="2120" w:type="dxa"/>
+            <w:tcBorders>
+              <w:top w:val="single" w:sz="4" w:space="0" w:color="auto"/>
+              <w:left w:val="single" w:sz="4" w:space="0" w:color="auto"/>
+              <w:bottom w:val="single" w:sz="4" w:space="0" w:color="auto"/>
+              <w:right w:val="single" w:sz="4" w:space="0" w:color="auto"/>
+            </w:tcBorders>
+            <w:shd w:val="clear" w:color="auto" w:fill="auto"/>
+            <w:noWrap/>
+            <w:vAlign w:val="bottom"/>
+            <w:hideMark/>
+          </w:tcPr>
+          <w:p>
+            <w:pPr>
+              <w:jc w:val="right"/>
+              <w:rPr>
+                <w:rFonts w:eastAsia="Times New Roman"/>
+                <w:color w:val="000000"/>
+                <w:lang w:val="en-US" w:eastAsia="zh-TW"/>
+              </w:rPr>
+            </w:pPr>
+            <w:r>
+              <w:rPr>
+                <w:rFonts w:eastAsia="Times New Roman"/>
+                <w:color w:val="000000"/>
+                <w:lang w:val="en-US" w:eastAsia="zh-TW"/>
+              </w:rPr>
+              <w:t>1</w:t>
+            </w:r>
+          </w:p>
+        </w:tc>
+        <w:tc>
+          <w:tcPr>
+            <w:tcW w:w="1324" w:type="dxa"/>
+            <w:tcBorders>
+              <w:top w:val="single" w:sz="4" w:space="0" w:color="auto"/>
+              <w:left w:val="single" w:sz="4" w:space="0" w:color="auto"/>
+              <w:bottom w:val="single" w:sz="4" w:space="0" w:color="auto"/>
+              <w:right w:val="single" w:sz="4" w:space="0" w:color="auto"/>
+            </w:tcBorders>
+            <w:shd w:val="clear" w:color="auto" w:fill="auto"/>
+            <w:noWrap/>
+            <w:vAlign w:val="bottom"/>
+            <w:hideMark/>
+          </w:tcPr>
+          <w:p>
+            <w:pPr>
+              <w:jc w:val="right"/>
+              <w:rPr>
+                <w:rFonts w:eastAsia="Times New Roman"/>
+                <w:color w:val="000000"/>
+                <w:lang w:val="en-US" w:eastAsia="zh-TW"/>
+              </w:rPr>
+            </w:pPr>
+            <w:r>
+              <w:rPr>
+                <w:rFonts w:eastAsia="Times New Roman"/>
+                <w:color w:val="000000"/>
+                <w:lang w:val="en-US" w:eastAsia="zh-TW"/>
+              </w:rPr>
+              <w:t>4</w:t>
+            </w:r>
+          </w:p>
+        </w:tc>
+        <w:tc>
+          <w:tcPr>
+            <w:tcW w:w="1320" w:type="dxa"/>
+            <w:tcBorders>
+              <w:top w:val="single" w:sz="4" w:space="0" w:color="auto"/>
+              <w:left w:val="single" w:sz="4" w:space="0" w:color="auto"/>
+              <w:bottom w:val="single" w:sz="4" w:space="0" w:color="auto"/>
+              <w:right w:val="single" w:sz="4" w:space="0" w:color="auto"/>
+            </w:tcBorders>
+            <w:shd w:val="clear" w:color="auto" w:fill="auto"/>
+            <w:noWrap/>
+            <w:vAlign w:val="bottom"/>
+            <w:hideMark/>
+          </w:tcPr>
+          <w:p>
+            <w:pPr>
+              <w:jc w:val="right"/>
+              <w:rPr>
+                <w:rFonts w:eastAsia="Times New Roman"/>
+                <w:color w:val="000000"/>
+                <w:lang w:val="en-US" w:eastAsia="zh-TW"/>
+              </w:rPr>
+            </w:pPr>
+            <w:r>
+              <w:rPr>
+                <w:rFonts w:eastAsia="Times New Roman"/>
+                <w:color w:val="000000"/>
+                <w:lang w:val="en-US" w:eastAsia="zh-TW"/>
+              </w:rPr>
+              <w:t>4</w:t>
+            </w:r>
+          </w:p>
+        </w:tc>
+      </w:tr>
+      <w:tr>
+        <w:trPr>
+          <w:trHeight w:val="312"/>
+        </w:trPr>
+        <w:tc>
+          <w:tcPr>
+            <w:tcW w:w="6800" w:type="dxa"/>
+            <w:tcBorders>
+              <w:top w:val="single" w:sz="4" w:space="0" w:color="auto"/>
+              <w:left w:val="single" w:sz="4" w:space="0" w:color="auto"/>
+              <w:bottom w:val="single" w:sz="4" w:space="0" w:color="auto"/>
+              <w:right w:val="single" w:sz="4" w:space="0" w:color="auto"/>
+            </w:tcBorders>
+            <w:shd w:val="clear" w:color="auto" w:fill="auto"/>
+            <w:noWrap/>
+            <w:vAlign w:val="bottom"/>
+            <w:hideMark/>
+          </w:tcPr>
+          <w:p>
+            <w:pPr>
+              <w:rPr>
+                <w:rFonts w:eastAsia="Times New Roman"/>
+                <w:color w:val="000000"/>
+                <w:lang w:val="en-US" w:eastAsia="zh-TW"/>
+              </w:rPr>
+            </w:pPr>
+            <w:r>
+              <w:rPr>
+                <w:rFonts w:eastAsia="Times New Roman"/>
+                <w:color w:val="000000"/>
+                <w:lang w:val="en-US" w:eastAsia="zh-TW"/>
+              </w:rPr>
+              <w:t>Curva de aprendizaje</w:t>
+            </w:r>
+          </w:p>
+        </w:tc>
+        <w:tc>
+          <w:tcPr>
+            <w:tcW w:w="1460" w:type="dxa"/>
+            <w:tcBorders>
+              <w:top w:val="single" w:sz="4" w:space="0" w:color="auto"/>
+              <w:left w:val="single" w:sz="4" w:space="0" w:color="auto"/>
+              <w:bottom w:val="single" w:sz="4" w:space="0" w:color="auto"/>
+              <w:right w:val="single" w:sz="4" w:space="0" w:color="auto"/>
+            </w:tcBorders>
+            <w:shd w:val="clear" w:color="auto" w:fill="auto"/>
+            <w:noWrap/>
+            <w:vAlign w:val="bottom"/>
+            <w:hideMark/>
+          </w:tcPr>
+          <w:p>
+            <w:pPr>
+              <w:jc w:val="right"/>
+              <w:rPr>
+                <w:rFonts w:eastAsia="Times New Roman"/>
+                <w:color w:val="000000"/>
+                <w:lang w:val="en-US" w:eastAsia="zh-TW"/>
+              </w:rPr>
+            </w:pPr>
+            <w:r>
+              <w:rPr>
+                <w:rFonts w:eastAsia="Times New Roman"/>
+                <w:color w:val="000000"/>
+                <w:lang w:val="en-US" w:eastAsia="zh-TW"/>
+              </w:rPr>
+              <w:t>4</w:t>
+            </w:r>
+          </w:p>
+        </w:tc>
+        <w:tc>
+          <w:tcPr>
+            <w:tcW w:w="2120" w:type="dxa"/>
+            <w:tcBorders>
+              <w:top w:val="single" w:sz="4" w:space="0" w:color="auto"/>
+              <w:left w:val="single" w:sz="4" w:space="0" w:color="auto"/>
+              <w:bottom w:val="single" w:sz="4" w:space="0" w:color="auto"/>
+              <w:right w:val="single" w:sz="4" w:space="0" w:color="auto"/>
+            </w:tcBorders>
+            <w:shd w:val="clear" w:color="auto" w:fill="auto"/>
+            <w:noWrap/>
+            <w:vAlign w:val="bottom"/>
+            <w:hideMark/>
+          </w:tcPr>
+          <w:p>
+            <w:pPr>
+              <w:jc w:val="right"/>
+              <w:rPr>
+                <w:rFonts w:eastAsia="Times New Roman"/>
+                <w:color w:val="000000"/>
+                <w:lang w:val="en-US" w:eastAsia="zh-TW"/>
+              </w:rPr>
+            </w:pPr>
+            <w:r>
+              <w:rPr>
+                <w:rFonts w:eastAsia="Times New Roman"/>
+                <w:color w:val="000000"/>
+                <w:lang w:val="en-US" w:eastAsia="zh-TW"/>
+              </w:rPr>
+              <w:t>1</w:t>
+            </w:r>
+          </w:p>
+        </w:tc>
+        <w:tc>
+          <w:tcPr>
+            <w:tcW w:w="1324" w:type="dxa"/>
+            <w:tcBorders>
+              <w:top w:val="single" w:sz="4" w:space="0" w:color="auto"/>
+              <w:left w:val="single" w:sz="4" w:space="0" w:color="auto"/>
+              <w:bottom w:val="single" w:sz="4" w:space="0" w:color="auto"/>
+              <w:right w:val="single" w:sz="4" w:space="0" w:color="auto"/>
+            </w:tcBorders>
+            <w:shd w:val="clear" w:color="auto" w:fill="auto"/>
+            <w:noWrap/>
+            <w:vAlign w:val="bottom"/>
+            <w:hideMark/>
+          </w:tcPr>
+          <w:p>
+            <w:pPr>
+              <w:jc w:val="right"/>
+              <w:rPr>
+                <w:rFonts w:eastAsia="Times New Roman"/>
+                <w:color w:val="000000"/>
+                <w:lang w:val="en-US" w:eastAsia="zh-TW"/>
+              </w:rPr>
+            </w:pPr>
+            <w:r>
+              <w:rPr>
+                <w:rFonts w:eastAsia="Times New Roman"/>
+                <w:color w:val="000000"/>
+                <w:lang w:val="en-US" w:eastAsia="zh-TW"/>
+              </w:rPr>
+              <w:t>4</w:t>
+            </w:r>
+          </w:p>
+        </w:tc>
+        <w:tc>
+          <w:tcPr>
+            <w:tcW w:w="1320" w:type="dxa"/>
+            <w:tcBorders>
+              <w:top w:val="single" w:sz="4" w:space="0" w:color="auto"/>
+              <w:left w:val="single" w:sz="4" w:space="0" w:color="auto"/>
+              <w:bottom w:val="single" w:sz="4" w:space="0" w:color="auto"/>
+              <w:right w:val="single" w:sz="4" w:space="0" w:color="auto"/>
+            </w:tcBorders>
+            <w:shd w:val="clear" w:color="auto" w:fill="auto"/>
+            <w:noWrap/>
+            <w:vAlign w:val="bottom"/>
+            <w:hideMark/>
+          </w:tcPr>
+          <w:p>
+            <w:pPr>
+              <w:jc w:val="right"/>
+              <w:rPr>
+                <w:rFonts w:eastAsia="Times New Roman"/>
+                <w:color w:val="000000"/>
+                <w:lang w:val="en-US" w:eastAsia="zh-TW"/>
+              </w:rPr>
+            </w:pPr>
+            <w:r>
+              <w:rPr>
+                <w:rFonts w:eastAsia="Times New Roman"/>
+                <w:color w:val="000000"/>
+                <w:lang w:val="en-US" w:eastAsia="zh-TW"/>
+              </w:rPr>
+              <w:t>4</w:t>
+            </w:r>
+          </w:p>
+        </w:tc>
+      </w:tr>
+      <w:tr>
+        <w:trPr>
+          <w:trHeight w:val="312"/>
+        </w:trPr>
+        <w:tc>
+          <w:tcPr>
+            <w:tcW w:w="6800" w:type="dxa"/>
+            <w:tcBorders>
+              <w:top w:val="single" w:sz="4" w:space="0" w:color="auto"/>
+              <w:left w:val="single" w:sz="4" w:space="0" w:color="auto"/>
+              <w:bottom w:val="single" w:sz="4" w:space="0" w:color="auto"/>
+              <w:right w:val="single" w:sz="4" w:space="0" w:color="auto"/>
+            </w:tcBorders>
+            <w:shd w:val="clear" w:color="auto" w:fill="auto"/>
+            <w:noWrap/>
+            <w:vAlign w:val="bottom"/>
+            <w:hideMark/>
+          </w:tcPr>
+          <w:p>
+            <w:pPr>
+              <w:rPr>
+                <w:rFonts w:eastAsia="Times New Roman"/>
+                <w:color w:val="000000"/>
+                <w:lang w:val="es-PA" w:eastAsia="zh-TW"/>
+              </w:rPr>
+            </w:pPr>
+            <w:r>
+              <w:rPr>
+                <w:rFonts w:eastAsia="Times New Roman"/>
+                <w:color w:val="000000"/>
+                <w:lang w:val="es-PA" w:eastAsia="zh-TW"/>
+              </w:rPr>
+              <w:t>Compatibilidad/Integración a otras herramientas y aplicaciones</w:t>
+            </w:r>
+          </w:p>
+        </w:tc>
+        <w:tc>
+          <w:tcPr>
+            <w:tcW w:w="1460" w:type="dxa"/>
+            <w:tcBorders>
+              <w:top w:val="single" w:sz="4" w:space="0" w:color="auto"/>
+              <w:left w:val="single" w:sz="4" w:space="0" w:color="auto"/>
+              <w:bottom w:val="single" w:sz="4" w:space="0" w:color="auto"/>
+              <w:right w:val="single" w:sz="4" w:space="0" w:color="auto"/>
+            </w:tcBorders>
+            <w:shd w:val="clear" w:color="auto" w:fill="auto"/>
+            <w:noWrap/>
+            <w:vAlign w:val="bottom"/>
+            <w:hideMark/>
+          </w:tcPr>
+          <w:p>
+            <w:pPr>
+              <w:jc w:val="right"/>
+              <w:rPr>
+                <w:rFonts w:eastAsia="Times New Roman"/>
+                <w:color w:val="000000"/>
+                <w:lang w:val="en-US" w:eastAsia="zh-TW"/>
+              </w:rPr>
+            </w:pPr>
+            <w:r>
+              <w:rPr>
+                <w:rFonts w:eastAsia="Times New Roman"/>
+                <w:color w:val="000000"/>
+                <w:lang w:val="en-US" w:eastAsia="zh-TW"/>
+              </w:rPr>
+              <w:t>5</w:t>
+            </w:r>
+          </w:p>
+        </w:tc>
+        <w:tc>
+          <w:tcPr>
+            <w:tcW w:w="2120" w:type="dxa"/>
+            <w:tcBorders>
+              <w:top w:val="single" w:sz="4" w:space="0" w:color="auto"/>
+              <w:left w:val="single" w:sz="4" w:space="0" w:color="auto"/>
+              <w:bottom w:val="single" w:sz="4" w:space="0" w:color="auto"/>
+              <w:right w:val="single" w:sz="4" w:space="0" w:color="auto"/>
+            </w:tcBorders>
+            <w:shd w:val="clear" w:color="auto" w:fill="auto"/>
+            <w:noWrap/>
+            <w:vAlign w:val="bottom"/>
+            <w:hideMark/>
+          </w:tcPr>
+          <w:p>
+            <w:pPr>
+              <w:jc w:val="right"/>
+              <w:rPr>
+                <w:rFonts w:eastAsia="Times New Roman"/>
+                <w:color w:val="000000"/>
+                <w:lang w:val="en-US" w:eastAsia="zh-TW"/>
+              </w:rPr>
+            </w:pPr>
+            <w:r>
+              <w:rPr>
+                <w:rFonts w:eastAsia="Times New Roman"/>
+                <w:color w:val="000000"/>
+                <w:lang w:val="en-US" w:eastAsia="zh-TW"/>
+              </w:rPr>
+              <w:t>4</w:t>
+            </w:r>
+          </w:p>
+        </w:tc>
+        <w:tc>
+          <w:tcPr>
+            <w:tcW w:w="1324" w:type="dxa"/>
+            <w:tcBorders>
+              <w:top w:val="single" w:sz="4" w:space="0" w:color="auto"/>
+              <w:left w:val="single" w:sz="4" w:space="0" w:color="auto"/>
+              <w:bottom w:val="single" w:sz="4" w:space="0" w:color="auto"/>
+              <w:right w:val="single" w:sz="4" w:space="0" w:color="auto"/>
+            </w:tcBorders>
+            <w:shd w:val="clear" w:color="auto" w:fill="auto"/>
+            <w:noWrap/>
+            <w:vAlign w:val="bottom"/>
+            <w:hideMark/>
+          </w:tcPr>
+          <w:p>
+            <w:pPr>
+              <w:jc w:val="right"/>
+              <w:rPr>
+                <w:rFonts w:eastAsia="Times New Roman"/>
+                <w:color w:val="000000"/>
+                <w:lang w:val="en-US" w:eastAsia="zh-TW"/>
+              </w:rPr>
+            </w:pPr>
+            <w:r>
+              <w:rPr>
+                <w:rFonts w:eastAsia="Times New Roman"/>
+                <w:color w:val="000000"/>
+                <w:lang w:val="en-US" w:eastAsia="zh-TW"/>
+              </w:rPr>
+              <w:t>4</w:t>
+            </w:r>
+          </w:p>
+        </w:tc>
+        <w:tc>
+          <w:tcPr>
+            <w:tcW w:w="1320" w:type="dxa"/>
+            <w:tcBorders>
+              <w:top w:val="single" w:sz="4" w:space="0" w:color="auto"/>
+              <w:left w:val="single" w:sz="4" w:space="0" w:color="auto"/>
+              <w:bottom w:val="single" w:sz="4" w:space="0" w:color="auto"/>
+              <w:right w:val="single" w:sz="4" w:space="0" w:color="auto"/>
+            </w:tcBorders>
+            <w:shd w:val="clear" w:color="auto" w:fill="auto"/>
+            <w:noWrap/>
+            <w:vAlign w:val="bottom"/>
+            <w:hideMark/>
+          </w:tcPr>
+          <w:p>
+            <w:pPr>
+              <w:jc w:val="right"/>
+              <w:rPr>
+                <w:rFonts w:eastAsia="Times New Roman"/>
+                <w:color w:val="000000"/>
+                <w:lang w:val="en-US" w:eastAsia="zh-TW"/>
+              </w:rPr>
+            </w:pPr>
+            <w:r>
+              <w:rPr>
+                <w:rFonts w:eastAsia="Times New Roman"/>
+                <w:color w:val="000000"/>
+                <w:lang w:val="en-US" w:eastAsia="zh-TW"/>
+              </w:rPr>
+              <w:t>3</w:t>
+            </w:r>
+          </w:p>
+        </w:tc>
+      </w:tr>
+      <w:tr>
+        <w:trPr>
+          <w:trHeight w:val="312"/>
+        </w:trPr>
+        <w:tc>
+          <w:tcPr>
+            <w:tcW w:w="6800" w:type="dxa"/>
+            <w:tcBorders>
+              <w:top w:val="single" w:sz="4" w:space="0" w:color="auto"/>
+              <w:left w:val="single" w:sz="4" w:space="0" w:color="auto"/>
+              <w:bottom w:val="single" w:sz="4" w:space="0" w:color="auto"/>
+              <w:right w:val="single" w:sz="4" w:space="0" w:color="auto"/>
+            </w:tcBorders>
+            <w:shd w:val="clear" w:color="auto" w:fill="auto"/>
+            <w:noWrap/>
+            <w:vAlign w:val="bottom"/>
+            <w:hideMark/>
+          </w:tcPr>
+          <w:p>
+            <w:pPr>
+              <w:rPr>
+                <w:rFonts w:eastAsia="Times New Roman"/>
+                <w:color w:val="000000"/>
+                <w:lang w:val="en-US" w:eastAsia="zh-TW"/>
+              </w:rPr>
+            </w:pPr>
+            <w:r>
+              <w:rPr>
+                <w:rFonts w:eastAsia="Times New Roman"/>
+                <w:color w:val="000000"/>
+                <w:lang w:val="en-US" w:eastAsia="zh-TW"/>
+              </w:rPr>
+              <w:t>Costo/Licenciamiento</w:t>
+            </w:r>
+          </w:p>
+        </w:tc>
+        <w:tc>
+          <w:tcPr>
+            <w:tcW w:w="1460" w:type="dxa"/>
+            <w:tcBorders>
+              <w:top w:val="single" w:sz="4" w:space="0" w:color="auto"/>
+              <w:left w:val="single" w:sz="4" w:space="0" w:color="auto"/>
+              <w:bottom w:val="single" w:sz="4" w:space="0" w:color="auto"/>
+              <w:right w:val="single" w:sz="4" w:space="0" w:color="auto"/>
+            </w:tcBorders>
+            <w:shd w:val="clear" w:color="auto" w:fill="auto"/>
+            <w:noWrap/>
+            <w:vAlign w:val="bottom"/>
+            <w:hideMark/>
+          </w:tcPr>
+          <w:p>
+            <w:pPr>
+              <w:jc w:val="right"/>
+              <w:rPr>
+                <w:rFonts w:eastAsia="Times New Roman"/>
+                <w:color w:val="000000"/>
+                <w:lang w:val="en-US" w:eastAsia="zh-TW"/>
+              </w:rPr>
+            </w:pPr>
+            <w:r>
+              <w:rPr>
+                <w:rFonts w:eastAsia="Times New Roman"/>
+                <w:color w:val="000000"/>
+                <w:lang w:val="en-US" w:eastAsia="zh-TW"/>
+              </w:rPr>
+              <w:t>3</w:t>
+            </w:r>
+          </w:p>
+        </w:tc>
+        <w:tc>
+          <w:tcPr>
+            <w:tcW w:w="2120" w:type="dxa"/>
+            <w:tcBorders>
+              <w:top w:val="single" w:sz="4" w:space="0" w:color="auto"/>
+              <w:left w:val="single" w:sz="4" w:space="0" w:color="auto"/>
+              <w:bottom w:val="single" w:sz="4" w:space="0" w:color="auto"/>
+              <w:right w:val="single" w:sz="4" w:space="0" w:color="auto"/>
+            </w:tcBorders>
+            <w:shd w:val="clear" w:color="auto" w:fill="auto"/>
+            <w:noWrap/>
+            <w:vAlign w:val="bottom"/>
+            <w:hideMark/>
+          </w:tcPr>
+          <w:p>
+            <w:pPr>
+              <w:jc w:val="right"/>
+              <w:rPr>
+                <w:rFonts w:eastAsia="Times New Roman"/>
+                <w:color w:val="000000"/>
+                <w:lang w:val="en-US" w:eastAsia="zh-TW"/>
+              </w:rPr>
+            </w:pPr>
+            <w:r>
+              <w:rPr>
+                <w:rFonts w:eastAsia="Times New Roman"/>
+                <w:color w:val="000000"/>
+                <w:lang w:val="en-US" w:eastAsia="zh-TW"/>
+              </w:rPr>
+              <w:t>4</w:t>
+            </w:r>
+          </w:p>
+        </w:tc>
+        <w:tc>
+          <w:tcPr>
+            <w:tcW w:w="1324" w:type="dxa"/>
+            <w:tcBorders>
+              <w:top w:val="single" w:sz="4" w:space="0" w:color="auto"/>
+              <w:left w:val="single" w:sz="4" w:space="0" w:color="auto"/>
+              <w:bottom w:val="single" w:sz="4" w:space="0" w:color="auto"/>
+              <w:right w:val="single" w:sz="4" w:space="0" w:color="auto"/>
+            </w:tcBorders>
+            <w:shd w:val="clear" w:color="auto" w:fill="auto"/>
+            <w:noWrap/>
+            <w:vAlign w:val="bottom"/>
+            <w:hideMark/>
+          </w:tcPr>
+          <w:p>
+            <w:pPr>
+              <w:jc w:val="right"/>
+              <w:rPr>
+                <w:rFonts w:eastAsia="Times New Roman"/>
+                <w:color w:val="000000"/>
+                <w:lang w:val="en-US" w:eastAsia="zh-TW"/>
+              </w:rPr>
+            </w:pPr>
+            <w:r>
+              <w:rPr>
+                <w:rFonts w:eastAsia="Times New Roman"/>
+                <w:color w:val="000000"/>
+                <w:lang w:val="en-US" w:eastAsia="zh-TW"/>
+              </w:rPr>
+              <w:t>4</w:t>
+            </w:r>
+          </w:p>
+        </w:tc>
+        <w:tc>
+          <w:tcPr>
+            <w:tcW w:w="1320" w:type="dxa"/>
+            <w:tcBorders>
+              <w:top w:val="single" w:sz="4" w:space="0" w:color="auto"/>
+              <w:left w:val="single" w:sz="4" w:space="0" w:color="auto"/>
+              <w:bottom w:val="single" w:sz="4" w:space="0" w:color="auto"/>
+              <w:right w:val="single" w:sz="4" w:space="0" w:color="auto"/>
+            </w:tcBorders>
+            <w:shd w:val="clear" w:color="auto" w:fill="auto"/>
+            <w:noWrap/>
+            <w:vAlign w:val="bottom"/>
+            <w:hideMark/>
+          </w:tcPr>
+          <w:p>
+            <w:pPr>
+              <w:jc w:val="right"/>
+              <w:rPr>
+                <w:rFonts w:eastAsia="Times New Roman"/>
+                <w:color w:val="000000"/>
+                <w:lang w:val="en-US" w:eastAsia="zh-TW"/>
+              </w:rPr>
+            </w:pPr>
+            <w:r>
+              <w:rPr>
+                <w:rFonts w:eastAsia="Times New Roman"/>
+                <w:color w:val="000000"/>
+                <w:lang w:val="en-US" w:eastAsia="zh-TW"/>
+              </w:rPr>
+              <w:t>2</w:t>
+            </w:r>
+          </w:p>
+        </w:tc>
+      </w:tr>
+      <w:tr>
+        <w:trPr>
+          <w:trHeight w:val="312"/>
+        </w:trPr>
+        <w:tc>
+          <w:tcPr>
+            <w:tcW w:w="6800" w:type="dxa"/>
+            <w:tcBorders>
+              <w:top w:val="single" w:sz="4" w:space="0" w:color="auto"/>
+              <w:left w:val="single" w:sz="4" w:space="0" w:color="auto"/>
+              <w:bottom w:val="single" w:sz="4" w:space="0" w:color="auto"/>
+              <w:right w:val="single" w:sz="4" w:space="0" w:color="auto"/>
+            </w:tcBorders>
+            <w:shd w:val="clear" w:color="auto" w:fill="auto"/>
+            <w:noWrap/>
+            <w:vAlign w:val="bottom"/>
+            <w:hideMark/>
+          </w:tcPr>
+          <w:p>
+            <w:pPr>
+              <w:rPr>
+                <w:rFonts w:eastAsia="Times New Roman"/>
+                <w:color w:val="000000"/>
+                <w:lang w:val="en-US" w:eastAsia="zh-TW"/>
+              </w:rPr>
+            </w:pPr>
+            <w:r>
+              <w:rPr>
+                <w:rFonts w:eastAsia="Times New Roman"/>
+                <w:color w:val="000000"/>
+                <w:lang w:val="en-US" w:eastAsia="zh-TW"/>
+              </w:rPr>
+              <w:t>Escalabilidad</w:t>
+            </w:r>
+          </w:p>
+        </w:tc>
+        <w:tc>
+          <w:tcPr>
+            <w:tcW w:w="1460" w:type="dxa"/>
+            <w:tcBorders>
+              <w:top w:val="single" w:sz="4" w:space="0" w:color="auto"/>
+              <w:left w:val="single" w:sz="4" w:space="0" w:color="auto"/>
+              <w:bottom w:val="single" w:sz="4" w:space="0" w:color="auto"/>
+              <w:right w:val="single" w:sz="4" w:space="0" w:color="auto"/>
+            </w:tcBorders>
+            <w:shd w:val="clear" w:color="auto" w:fill="auto"/>
+            <w:noWrap/>
+            <w:vAlign w:val="bottom"/>
+            <w:hideMark/>
+          </w:tcPr>
+          <w:p>
+            <w:pPr>
+              <w:jc w:val="right"/>
+              <w:rPr>
+                <w:rFonts w:eastAsia="Times New Roman"/>
+                <w:color w:val="000000"/>
+                <w:lang w:val="en-US" w:eastAsia="zh-TW"/>
+              </w:rPr>
+            </w:pPr>
+            <w:r>
+              <w:rPr>
+                <w:rFonts w:eastAsia="Times New Roman"/>
+                <w:color w:val="000000"/>
+                <w:lang w:val="en-US" w:eastAsia="zh-TW"/>
+              </w:rPr>
+              <w:t>5</w:t>
+            </w:r>
+          </w:p>
+        </w:tc>
+        <w:tc>
+          <w:tcPr>
+            <w:tcW w:w="2120" w:type="dxa"/>
+            <w:tcBorders>
+              <w:top w:val="single" w:sz="4" w:space="0" w:color="auto"/>
+              <w:left w:val="single" w:sz="4" w:space="0" w:color="auto"/>
+              <w:bottom w:val="single" w:sz="4" w:space="0" w:color="auto"/>
+              <w:right w:val="single" w:sz="4" w:space="0" w:color="auto"/>
+            </w:tcBorders>
+            <w:shd w:val="clear" w:color="auto" w:fill="auto"/>
+            <w:noWrap/>
+            <w:vAlign w:val="bottom"/>
+            <w:hideMark/>
+          </w:tcPr>
+          <w:p>
+            <w:pPr>
+              <w:jc w:val="right"/>
+              <w:rPr>
+                <w:rFonts w:eastAsia="Times New Roman"/>
+                <w:color w:val="000000"/>
+                <w:lang w:val="en-US" w:eastAsia="zh-TW"/>
+              </w:rPr>
+            </w:pPr>
+            <w:r>
+              <w:rPr>
+                <w:rFonts w:eastAsia="Times New Roman"/>
+                <w:color w:val="000000"/>
+                <w:lang w:val="en-US" w:eastAsia="zh-TW"/>
+              </w:rPr>
+              <w:t>4</w:t>
+            </w:r>
+          </w:p>
+        </w:tc>
+        <w:tc>
+          <w:tcPr>
+            <w:tcW w:w="1324" w:type="dxa"/>
+            <w:tcBorders>
+              <w:top w:val="single" w:sz="4" w:space="0" w:color="auto"/>
+              <w:left w:val="single" w:sz="4" w:space="0" w:color="auto"/>
+              <w:bottom w:val="single" w:sz="4" w:space="0" w:color="auto"/>
+              <w:right w:val="single" w:sz="4" w:space="0" w:color="auto"/>
+            </w:tcBorders>
+            <w:shd w:val="clear" w:color="auto" w:fill="auto"/>
+            <w:noWrap/>
+            <w:vAlign w:val="bottom"/>
+            <w:hideMark/>
+          </w:tcPr>
+          <w:p>
+            <w:pPr>
+              <w:jc w:val="right"/>
+              <w:rPr>
+                <w:rFonts w:eastAsia="Times New Roman"/>
+                <w:color w:val="000000"/>
+                <w:lang w:val="en-US" w:eastAsia="zh-TW"/>
+              </w:rPr>
+            </w:pPr>
+            <w:r>
+              <w:rPr>
+                <w:rFonts w:eastAsia="Times New Roman"/>
+                <w:color w:val="000000"/>
+                <w:lang w:val="en-US" w:eastAsia="zh-TW"/>
+              </w:rPr>
+              <w:t>4</w:t>
+            </w:r>
+          </w:p>
+        </w:tc>
+        <w:tc>
+          <w:tcPr>
+            <w:tcW w:w="1320" w:type="dxa"/>
+            <w:tcBorders>
+              <w:top w:val="single" w:sz="4" w:space="0" w:color="auto"/>
+              <w:left w:val="single" w:sz="4" w:space="0" w:color="auto"/>
+              <w:bottom w:val="single" w:sz="4" w:space="0" w:color="auto"/>
+              <w:right w:val="single" w:sz="4" w:space="0" w:color="auto"/>
+            </w:tcBorders>
+            <w:shd w:val="clear" w:color="auto" w:fill="auto"/>
+            <w:noWrap/>
+            <w:vAlign w:val="bottom"/>
+            <w:hideMark/>
+          </w:tcPr>
+          <w:p>
+            <w:pPr>
+              <w:jc w:val="right"/>
+              <w:rPr>
+                <w:rFonts w:eastAsia="Times New Roman"/>
+                <w:color w:val="000000"/>
+                <w:lang w:val="en-US" w:eastAsia="zh-TW"/>
+              </w:rPr>
+            </w:pPr>
+            <w:r>
+              <w:rPr>
+                <w:rFonts w:eastAsia="Times New Roman"/>
+                <w:color w:val="000000"/>
+                <w:lang w:val="en-US" w:eastAsia="zh-TW"/>
+              </w:rPr>
+              <w:t>3</w:t>
+            </w:r>
+          </w:p>
+        </w:tc>
+      </w:tr>
+      <w:tr>
+        <w:trPr>
+          <w:trHeight w:val="312"/>
+        </w:trPr>
+        <w:tc>
+          <w:tcPr>
+            <w:tcW w:w="6800" w:type="dxa"/>
+            <w:tcBorders>
+              <w:top w:val="single" w:sz="4" w:space="0" w:color="auto"/>
+              <w:left w:val="single" w:sz="4" w:space="0" w:color="auto"/>
+              <w:bottom w:val="single" w:sz="4" w:space="0" w:color="auto"/>
+              <w:right w:val="single" w:sz="4" w:space="0" w:color="auto"/>
+            </w:tcBorders>
+            <w:shd w:val="clear" w:color="auto" w:fill="auto"/>
+            <w:noWrap/>
+            <w:vAlign w:val="bottom"/>
+            <w:hideMark/>
+          </w:tcPr>
+          <w:p>
+            <w:pPr>
+              <w:rPr>
+                <w:rFonts w:eastAsia="Times New Roman"/>
+                <w:color w:val="000000"/>
+                <w:lang w:val="en-US" w:eastAsia="zh-TW"/>
+              </w:rPr>
+            </w:pPr>
+            <w:r>
+              <w:rPr>
+                <w:rFonts w:eastAsia="Times New Roman"/>
+                <w:color w:val="000000"/>
+                <w:lang w:val="en-US" w:eastAsia="zh-TW"/>
+              </w:rPr>
+              <w:t>Flexibilidad/Capacidad de personalización</w:t>
+            </w:r>
+          </w:p>
+        </w:tc>
+        <w:tc>
+          <w:tcPr>
+            <w:tcW w:w="1460" w:type="dxa"/>
+            <w:tcBorders>
+              <w:top w:val="single" w:sz="4" w:space="0" w:color="auto"/>
+              <w:left w:val="single" w:sz="4" w:space="0" w:color="auto"/>
+              <w:bottom w:val="single" w:sz="4" w:space="0" w:color="auto"/>
+              <w:right w:val="single" w:sz="4" w:space="0" w:color="auto"/>
+            </w:tcBorders>
+            <w:shd w:val="clear" w:color="auto" w:fill="auto"/>
+            <w:noWrap/>
+            <w:vAlign w:val="bottom"/>
+            <w:hideMark/>
+          </w:tcPr>
+          <w:p>
+            <w:pPr>
+              <w:jc w:val="right"/>
+              <w:rPr>
+                <w:rFonts w:eastAsia="Times New Roman"/>
+                <w:color w:val="000000"/>
+                <w:lang w:val="en-US" w:eastAsia="zh-TW"/>
+              </w:rPr>
+            </w:pPr>
+            <w:r>
+              <w:rPr>
+                <w:rFonts w:eastAsia="Times New Roman"/>
+                <w:color w:val="000000"/>
+                <w:lang w:val="en-US" w:eastAsia="zh-TW"/>
+              </w:rPr>
+              <w:t>3</w:t>
+            </w:r>
+          </w:p>
+        </w:tc>
+        <w:tc>
+          <w:tcPr>
+            <w:tcW w:w="2120" w:type="dxa"/>
+            <w:tcBorders>
+              <w:top w:val="single" w:sz="4" w:space="0" w:color="auto"/>
+              <w:left w:val="single" w:sz="4" w:space="0" w:color="auto"/>
+              <w:bottom w:val="single" w:sz="4" w:space="0" w:color="auto"/>
+              <w:right w:val="single" w:sz="4" w:space="0" w:color="auto"/>
+            </w:tcBorders>
+            <w:shd w:val="clear" w:color="auto" w:fill="auto"/>
+            <w:noWrap/>
+            <w:vAlign w:val="bottom"/>
+            <w:hideMark/>
+          </w:tcPr>
+          <w:p>
+            <w:pPr>
+              <w:jc w:val="right"/>
+              <w:rPr>
+                <w:rFonts w:eastAsia="Times New Roman"/>
+                <w:color w:val="000000"/>
+                <w:lang w:val="en-US" w:eastAsia="zh-TW"/>
+              </w:rPr>
+            </w:pPr>
+            <w:r>
+              <w:rPr>
+                <w:rFonts w:eastAsia="Times New Roman"/>
+                <w:color w:val="000000"/>
+                <w:lang w:val="en-US" w:eastAsia="zh-TW"/>
+              </w:rPr>
+              <w:t>4</w:t>
+            </w:r>
+          </w:p>
+        </w:tc>
+        <w:tc>
+          <w:tcPr>
+            <w:tcW w:w="1324" w:type="dxa"/>
+            <w:tcBorders>
+              <w:top w:val="single" w:sz="4" w:space="0" w:color="auto"/>
+              <w:left w:val="single" w:sz="4" w:space="0" w:color="auto"/>
+              <w:bottom w:val="single" w:sz="4" w:space="0" w:color="auto"/>
+              <w:right w:val="single" w:sz="4" w:space="0" w:color="auto"/>
+            </w:tcBorders>
+            <w:shd w:val="clear" w:color="auto" w:fill="auto"/>
+            <w:noWrap/>
+            <w:vAlign w:val="bottom"/>
+            <w:hideMark/>
+          </w:tcPr>
+          <w:p>
+            <w:pPr>
+              <w:jc w:val="right"/>
+              <w:rPr>
+                <w:rFonts w:eastAsia="Times New Roman"/>
+                <w:color w:val="000000"/>
+                <w:lang w:val="en-US" w:eastAsia="zh-TW"/>
+              </w:rPr>
+            </w:pPr>
+            <w:r>
+              <w:rPr>
+                <w:rFonts w:eastAsia="Times New Roman"/>
+                <w:color w:val="000000"/>
+                <w:lang w:val="en-US" w:eastAsia="zh-TW"/>
+              </w:rPr>
+              <w:t>4</w:t>
+            </w:r>
+          </w:p>
+        </w:tc>
+        <w:tc>
+          <w:tcPr>
+            <w:tcW w:w="1320" w:type="dxa"/>
+            <w:tcBorders>
+              <w:top w:val="single" w:sz="4" w:space="0" w:color="auto"/>
+              <w:left w:val="single" w:sz="4" w:space="0" w:color="auto"/>
+              <w:bottom w:val="single" w:sz="4" w:space="0" w:color="auto"/>
+              <w:right w:val="single" w:sz="4" w:space="0" w:color="auto"/>
+            </w:tcBorders>
+            <w:shd w:val="clear" w:color="auto" w:fill="auto"/>
+            <w:noWrap/>
+            <w:vAlign w:val="bottom"/>
+            <w:hideMark/>
+          </w:tcPr>
+          <w:p>
+            <w:pPr>
+              <w:jc w:val="right"/>
+              <w:rPr>
+                <w:rFonts w:eastAsia="Times New Roman"/>
+                <w:color w:val="000000"/>
+                <w:lang w:val="en-US" w:eastAsia="zh-TW"/>
+              </w:rPr>
+            </w:pPr>
+            <w:r>
+              <w:rPr>
+                <w:rFonts w:eastAsia="Times New Roman"/>
+                <w:color w:val="000000"/>
+                <w:lang w:val="en-US" w:eastAsia="zh-TW"/>
+              </w:rPr>
+              <w:t>4</w:t>
+            </w:r>
+          </w:p>
+        </w:tc>
+      </w:tr>
+      <w:tr>
+        <w:trPr>
+          <w:trHeight w:val="312"/>
+        </w:trPr>
+        <w:tc>
+          <w:tcPr>
+            <w:tcW w:w="6800" w:type="dxa"/>
+            <w:tcBorders>
+              <w:top w:val="single" w:sz="4" w:space="0" w:color="auto"/>
+              <w:left w:val="single" w:sz="4" w:space="0" w:color="auto"/>
+              <w:bottom w:val="single" w:sz="4" w:space="0" w:color="auto"/>
+              <w:right w:val="single" w:sz="4" w:space="0" w:color="auto"/>
+            </w:tcBorders>
+            <w:shd w:val="clear" w:color="auto" w:fill="auto"/>
+            <w:noWrap/>
+            <w:vAlign w:val="bottom"/>
+            <w:hideMark/>
+          </w:tcPr>
+          <w:p>
+            <w:pPr>
+              <w:rPr>
+                <w:rFonts w:eastAsia="Times New Roman"/>
+                <w:color w:val="000000"/>
+                <w:lang w:val="en-US" w:eastAsia="zh-TW"/>
+              </w:rPr>
+            </w:pPr>
+            <w:r>
+              <w:rPr>
+                <w:rFonts w:eastAsia="Times New Roman"/>
+                <w:color w:val="000000"/>
+                <w:lang w:val="en-US" w:eastAsia="zh-TW"/>
+              </w:rPr>
+              <w:t>Lenguajes de programación soportados</w:t>
+            </w:r>
+          </w:p>
+        </w:tc>
+        <w:tc>
+          <w:tcPr>
+            <w:tcW w:w="1460" w:type="dxa"/>
+            <w:tcBorders>
+              <w:top w:val="single" w:sz="4" w:space="0" w:color="auto"/>
+              <w:left w:val="single" w:sz="4" w:space="0" w:color="auto"/>
+              <w:bottom w:val="single" w:sz="4" w:space="0" w:color="auto"/>
+              <w:right w:val="single" w:sz="4" w:space="0" w:color="auto"/>
+            </w:tcBorders>
+            <w:shd w:val="clear" w:color="auto" w:fill="auto"/>
+            <w:noWrap/>
+            <w:vAlign w:val="bottom"/>
+            <w:hideMark/>
+          </w:tcPr>
+          <w:p>
+            <w:pPr>
+              <w:jc w:val="right"/>
+              <w:rPr>
+                <w:rFonts w:eastAsia="Times New Roman"/>
+                <w:color w:val="000000"/>
+                <w:lang w:val="en-US" w:eastAsia="zh-TW"/>
+              </w:rPr>
+            </w:pPr>
+            <w:r>
+              <w:rPr>
+                <w:rFonts w:eastAsia="Times New Roman"/>
+                <w:color w:val="000000"/>
+                <w:lang w:val="en-US" w:eastAsia="zh-TW"/>
+              </w:rPr>
+              <w:t>3</w:t>
+            </w:r>
+          </w:p>
+        </w:tc>
+        <w:tc>
+          <w:tcPr>
+            <w:tcW w:w="2120" w:type="dxa"/>
+            <w:tcBorders>
+              <w:top w:val="single" w:sz="4" w:space="0" w:color="auto"/>
+              <w:left w:val="single" w:sz="4" w:space="0" w:color="auto"/>
+              <w:bottom w:val="single" w:sz="4" w:space="0" w:color="auto"/>
+              <w:right w:val="single" w:sz="4" w:space="0" w:color="auto"/>
+            </w:tcBorders>
+            <w:shd w:val="clear" w:color="auto" w:fill="auto"/>
+            <w:noWrap/>
+            <w:vAlign w:val="bottom"/>
+            <w:hideMark/>
+          </w:tcPr>
+          <w:p>
+            <w:pPr>
+              <w:jc w:val="right"/>
+              <w:rPr>
+                <w:rFonts w:eastAsia="Times New Roman"/>
+                <w:color w:val="000000"/>
+                <w:lang w:val="en-US" w:eastAsia="zh-TW"/>
+              </w:rPr>
+            </w:pPr>
+            <w:r>
+              <w:rPr>
+                <w:rFonts w:eastAsia="Times New Roman"/>
+                <w:color w:val="000000"/>
+                <w:lang w:val="en-US" w:eastAsia="zh-TW"/>
+              </w:rPr>
+              <w:t>4</w:t>
+            </w:r>
+          </w:p>
+        </w:tc>
+        <w:tc>
+          <w:tcPr>
+            <w:tcW w:w="1324" w:type="dxa"/>
+            <w:tcBorders>
+              <w:top w:val="single" w:sz="4" w:space="0" w:color="auto"/>
+              <w:left w:val="single" w:sz="4" w:space="0" w:color="auto"/>
+              <w:bottom w:val="single" w:sz="4" w:space="0" w:color="auto"/>
+              <w:right w:val="single" w:sz="4" w:space="0" w:color="auto"/>
+            </w:tcBorders>
+            <w:shd w:val="clear" w:color="auto" w:fill="auto"/>
+            <w:noWrap/>
+            <w:vAlign w:val="bottom"/>
+            <w:hideMark/>
+          </w:tcPr>
+          <w:p>
+            <w:pPr>
+              <w:jc w:val="right"/>
+              <w:rPr>
+                <w:rFonts w:eastAsia="Times New Roman"/>
+                <w:color w:val="000000"/>
+                <w:lang w:val="en-US" w:eastAsia="zh-TW"/>
+              </w:rPr>
+            </w:pPr>
+            <w:r>
+              <w:rPr>
+                <w:rFonts w:eastAsia="Times New Roman"/>
+                <w:color w:val="000000"/>
+                <w:lang w:val="en-US" w:eastAsia="zh-TW"/>
+              </w:rPr>
+              <w:t>3</w:t>
+            </w:r>
+          </w:p>
+        </w:tc>
+        <w:tc>
+          <w:tcPr>
+            <w:tcW w:w="1320" w:type="dxa"/>
+            <w:tcBorders>
+              <w:top w:val="single" w:sz="4" w:space="0" w:color="auto"/>
+              <w:left w:val="single" w:sz="4" w:space="0" w:color="auto"/>
+              <w:bottom w:val="single" w:sz="4" w:space="0" w:color="auto"/>
+              <w:right w:val="single" w:sz="4" w:space="0" w:color="auto"/>
+            </w:tcBorders>
+            <w:shd w:val="clear" w:color="auto" w:fill="auto"/>
+            <w:noWrap/>
+            <w:vAlign w:val="bottom"/>
+            <w:hideMark/>
+          </w:tcPr>
+          <w:p>
+            <w:pPr>
+              <w:jc w:val="right"/>
+              <w:rPr>
+                <w:rFonts w:eastAsia="Times New Roman"/>
+                <w:color w:val="000000"/>
+                <w:lang w:val="en-US" w:eastAsia="zh-TW"/>
+              </w:rPr>
+            </w:pPr>
+            <w:r>
+              <w:rPr>
+                <w:rFonts w:eastAsia="Times New Roman"/>
+                <w:color w:val="000000"/>
+                <w:lang w:val="en-US" w:eastAsia="zh-TW"/>
+              </w:rPr>
+              <w:t>2</w:t>
+            </w:r>
+          </w:p>
+        </w:tc>
+      </w:tr>
+      <w:tr>
+        <w:trPr>
+          <w:trHeight w:val="312"/>
+        </w:trPr>
+        <w:tc>
+          <w:tcPr>
+            <w:tcW w:w="6800" w:type="dxa"/>
+            <w:tcBorders>
+              <w:top w:val="single" w:sz="4" w:space="0" w:color="auto"/>
+              <w:left w:val="single" w:sz="4" w:space="0" w:color="auto"/>
+              <w:bottom w:val="single" w:sz="4" w:space="0" w:color="auto"/>
+              <w:right w:val="single" w:sz="4" w:space="0" w:color="auto"/>
+            </w:tcBorders>
+            <w:shd w:val="clear" w:color="auto" w:fill="auto"/>
+            <w:noWrap/>
+            <w:vAlign w:val="bottom"/>
+            <w:hideMark/>
+          </w:tcPr>
+          <w:p>
+            <w:pPr>
+              <w:rPr>
+                <w:rFonts w:eastAsia="Times New Roman"/>
+                <w:color w:val="000000"/>
+                <w:lang w:val="en-US" w:eastAsia="zh-TW"/>
+              </w:rPr>
+            </w:pPr>
+            <w:r>
+              <w:rPr>
+                <w:rFonts w:eastAsia="Times New Roman"/>
+                <w:color w:val="000000"/>
+                <w:lang w:val="en-US" w:eastAsia="zh-TW"/>
+              </w:rPr>
+              <w:t>Navegadores compatibles</w:t>
+            </w:r>
+          </w:p>
+        </w:tc>
+        <w:tc>
+          <w:tcPr>
+            <w:tcW w:w="1460" w:type="dxa"/>
+            <w:tcBorders>
+              <w:top w:val="single" w:sz="4" w:space="0" w:color="auto"/>
+              <w:left w:val="single" w:sz="4" w:space="0" w:color="auto"/>
+              <w:bottom w:val="single" w:sz="4" w:space="0" w:color="auto"/>
+              <w:right w:val="single" w:sz="4" w:space="0" w:color="auto"/>
+            </w:tcBorders>
+            <w:shd w:val="clear" w:color="auto" w:fill="auto"/>
+            <w:noWrap/>
+            <w:vAlign w:val="bottom"/>
+            <w:hideMark/>
+          </w:tcPr>
+          <w:p>
+            <w:pPr>
+              <w:jc w:val="right"/>
+              <w:rPr>
+                <w:rFonts w:eastAsia="Times New Roman"/>
+                <w:color w:val="000000"/>
+                <w:lang w:val="en-US" w:eastAsia="zh-TW"/>
+              </w:rPr>
+            </w:pPr>
+            <w:r>
+              <w:rPr>
+                <w:rFonts w:eastAsia="Times New Roman"/>
+                <w:color w:val="000000"/>
+                <w:lang w:val="en-US" w:eastAsia="zh-TW"/>
+              </w:rPr>
+              <w:t>3</w:t>
+            </w:r>
+          </w:p>
+        </w:tc>
+        <w:tc>
+          <w:tcPr>
+            <w:tcW w:w="2120" w:type="dxa"/>
+            <w:tcBorders>
+              <w:top w:val="single" w:sz="4" w:space="0" w:color="auto"/>
+              <w:left w:val="single" w:sz="4" w:space="0" w:color="auto"/>
+              <w:bottom w:val="single" w:sz="4" w:space="0" w:color="auto"/>
+              <w:right w:val="single" w:sz="4" w:space="0" w:color="auto"/>
+            </w:tcBorders>
+            <w:shd w:val="clear" w:color="auto" w:fill="auto"/>
+            <w:noWrap/>
+            <w:vAlign w:val="bottom"/>
+            <w:hideMark/>
+          </w:tcPr>
+          <w:p>
+            <w:pPr>
+              <w:jc w:val="right"/>
+              <w:rPr>
+                <w:rFonts w:eastAsia="Times New Roman"/>
+                <w:color w:val="000000"/>
+                <w:lang w:val="en-US" w:eastAsia="zh-TW"/>
+              </w:rPr>
+            </w:pPr>
+            <w:r>
+              <w:rPr>
+                <w:rFonts w:eastAsia="Times New Roman"/>
+                <w:color w:val="000000"/>
+                <w:lang w:val="en-US" w:eastAsia="zh-TW"/>
+              </w:rPr>
+              <w:t>4</w:t>
+            </w:r>
+          </w:p>
+        </w:tc>
+        <w:tc>
+          <w:tcPr>
+            <w:tcW w:w="1324" w:type="dxa"/>
+            <w:tcBorders>
+              <w:top w:val="single" w:sz="4" w:space="0" w:color="auto"/>
+              <w:left w:val="single" w:sz="4" w:space="0" w:color="auto"/>
+              <w:bottom w:val="single" w:sz="4" w:space="0" w:color="auto"/>
+              <w:right w:val="single" w:sz="4" w:space="0" w:color="auto"/>
+            </w:tcBorders>
+            <w:shd w:val="clear" w:color="auto" w:fill="auto"/>
+            <w:noWrap/>
+            <w:vAlign w:val="bottom"/>
+            <w:hideMark/>
+          </w:tcPr>
+          <w:p>
+            <w:pPr>
+              <w:jc w:val="right"/>
+              <w:rPr>
+                <w:rFonts w:eastAsia="Times New Roman"/>
+                <w:color w:val="000000"/>
+                <w:lang w:val="en-US" w:eastAsia="zh-TW"/>
+              </w:rPr>
+            </w:pPr>
+            <w:r>
+              <w:rPr>
+                <w:rFonts w:eastAsia="Times New Roman"/>
+                <w:color w:val="000000"/>
+                <w:lang w:val="en-US" w:eastAsia="zh-TW"/>
+              </w:rPr>
+              <w:t>2</w:t>
+            </w:r>
+          </w:p>
+        </w:tc>
+        <w:tc>
+          <w:tcPr>
+            <w:tcW w:w="1320" w:type="dxa"/>
+            <w:tcBorders>
+              <w:top w:val="single" w:sz="4" w:space="0" w:color="auto"/>
+              <w:left w:val="single" w:sz="4" w:space="0" w:color="auto"/>
+              <w:bottom w:val="single" w:sz="4" w:space="0" w:color="auto"/>
+              <w:right w:val="single" w:sz="4" w:space="0" w:color="auto"/>
+            </w:tcBorders>
+            <w:shd w:val="clear" w:color="auto" w:fill="auto"/>
+            <w:noWrap/>
+            <w:vAlign w:val="bottom"/>
+            <w:hideMark/>
+          </w:tcPr>
+          <w:p>
+            <w:pPr>
+              <w:jc w:val="right"/>
+              <w:rPr>
+                <w:rFonts w:eastAsia="Times New Roman"/>
+                <w:color w:val="000000"/>
+                <w:lang w:val="en-US" w:eastAsia="zh-TW"/>
+              </w:rPr>
+            </w:pPr>
+            <w:r>
+              <w:rPr>
+                <w:rFonts w:eastAsia="Times New Roman"/>
+                <w:color w:val="000000"/>
+                <w:lang w:val="en-US" w:eastAsia="zh-TW"/>
+              </w:rPr>
+              <w:t>3</w:t>
+            </w:r>
+          </w:p>
+        </w:tc>
+      </w:tr>
+      <w:tr>
+        <w:trPr>
+          <w:trHeight w:val="312"/>
+        </w:trPr>
+        <w:tc>
+          <w:tcPr>
+            <w:tcW w:w="6800" w:type="dxa"/>
+            <w:tcBorders>
+              <w:top w:val="single" w:sz="4" w:space="0" w:color="auto"/>
+              <w:left w:val="single" w:sz="4" w:space="0" w:color="auto"/>
+              <w:bottom w:val="single" w:sz="4" w:space="0" w:color="auto"/>
+              <w:right w:val="single" w:sz="4" w:space="0" w:color="auto"/>
+            </w:tcBorders>
+            <w:shd w:val="clear" w:color="000000" w:fill="C00000"/>
+            <w:noWrap/>
+            <w:vAlign w:val="bottom"/>
+            <w:hideMark/>
+          </w:tcPr>
+          <w:p>
+            <w:pPr>
+              <w:rPr>
+                <w:rFonts w:eastAsia="Times New Roman"/>
+                <w:color w:val="000000"/>
+                <w:lang w:val="en-US" w:eastAsia="zh-TW"/>
+              </w:rPr>
+            </w:pPr>
+            <w:r>
+              <w:rPr>
+                <w:rFonts w:eastAsia="Times New Roman"/>
+                <w:color w:val="000000"/>
+                <w:lang w:val="en-US" w:eastAsia="zh-TW"/>
+              </w:rPr>
+              <w:t>Ponderación</w:t>
+            </w:r>
+          </w:p>
+        </w:tc>
+        <w:tc>
+          <w:tcPr>
+            <w:tcW w:w="1460" w:type="dxa"/>
+            <w:tcBorders>
+              <w:top w:val="single" w:sz="4" w:space="0" w:color="auto"/>
+              <w:left w:val="single" w:sz="4" w:space="0" w:color="auto"/>
+              <w:bottom w:val="single" w:sz="4" w:space="0" w:color="auto"/>
+              <w:right w:val="single" w:sz="4" w:space="0" w:color="auto"/>
+            </w:tcBorders>
+            <w:shd w:val="clear" w:color="000000" w:fill="C00000"/>
+            <w:noWrap/>
+            <w:vAlign w:val="bottom"/>
+            <w:hideMark/>
+          </w:tcPr>
+          <w:p>
+            <w:pPr>
+              <w:rPr>
+                <w:rFonts w:eastAsia="Times New Roman"/>
+                <w:color w:val="000000"/>
+                <w:lang w:val="en-US" w:eastAsia="zh-TW"/>
+              </w:rPr>
+            </w:pPr>
+            <w:r>
+              <w:rPr>
+                <w:rFonts w:eastAsia="Times New Roman"/>
+                <w:color w:val="000000"/>
+                <w:lang w:val="en-US" w:eastAsia="zh-TW"/>
+              </w:rPr>
+              <w:t> </w:t>
+            </w:r>
+          </w:p>
+        </w:tc>
+        <w:tc>
+          <w:tcPr>
+            <w:tcW w:w="2120" w:type="dxa"/>
+            <w:tcBorders>
+              <w:top w:val="single" w:sz="4" w:space="0" w:color="auto"/>
+              <w:left w:val="single" w:sz="4" w:space="0" w:color="auto"/>
+              <w:bottom w:val="single" w:sz="4" w:space="0" w:color="auto"/>
+              <w:right w:val="single" w:sz="4" w:space="0" w:color="auto"/>
+            </w:tcBorders>
+            <w:shd w:val="clear" w:color="000000" w:fill="C00000"/>
+            <w:noWrap/>
+            <w:vAlign w:val="bottom"/>
+            <w:hideMark/>
+          </w:tcPr>
+          <w:p>
+            <w:pPr>
+              <w:jc w:val="right"/>
+              <w:rPr>
+                <w:rFonts w:eastAsia="Times New Roman"/>
+                <w:color w:val="000000"/>
+                <w:lang w:val="en-US" w:eastAsia="zh-TW"/>
+              </w:rPr>
+            </w:pPr>
+            <w:r>
+              <w:rPr>
+                <w:rFonts w:eastAsia="Times New Roman"/>
+                <w:color w:val="000000"/>
+                <w:lang w:val="en-US" w:eastAsia="zh-TW"/>
+              </w:rPr>
+              <w:t>117</w:t>
+            </w:r>
+          </w:p>
+        </w:tc>
+        <w:tc>
+          <w:tcPr>
+            <w:tcW w:w="1324" w:type="dxa"/>
+            <w:tcBorders>
+              <w:top w:val="single" w:sz="4" w:space="0" w:color="auto"/>
+              <w:left w:val="single" w:sz="4" w:space="0" w:color="auto"/>
+              <w:bottom w:val="single" w:sz="4" w:space="0" w:color="auto"/>
+              <w:right w:val="single" w:sz="12" w:space="0" w:color="auto"/>
+            </w:tcBorders>
+            <w:shd w:val="clear" w:color="000000" w:fill="C00000"/>
+            <w:noWrap/>
+            <w:vAlign w:val="bottom"/>
+            <w:hideMark/>
+          </w:tcPr>
+          <w:p>
+            <w:pPr>
+              <w:jc w:val="right"/>
+              <w:rPr>
+                <w:rFonts w:eastAsia="Times New Roman"/>
+                <w:b/>
+                <w:bCs/>
+                <w:color w:val="000000"/>
+                <w:lang w:val="en-US" w:eastAsia="zh-TW"/>
+              </w:rPr>
+            </w:pPr>
+            <w:r>
+              <w:rPr>
+                <w:rFonts w:eastAsia="Times New Roman"/>
+                <w:b/>
+                <w:bCs/>
+                <w:color w:val="000000"/>
+                <w:lang w:val="en-US" w:eastAsia="zh-TW"/>
+              </w:rPr>
+              <w:t>135</w:t>
+            </w:r>
+          </w:p>
+        </w:tc>
+        <w:tc>
+          <w:tcPr>
+            <w:tcW w:w="1320" w:type="dxa"/>
+            <w:tcBorders>
+              <w:top w:val="single" w:sz="4" w:space="0" w:color="auto"/>
+              <w:left w:val="single" w:sz="12" w:space="0" w:color="auto"/>
+              <w:bottom w:val="single" w:sz="4" w:space="0" w:color="auto"/>
+              <w:right w:val="single" w:sz="4" w:space="0" w:color="auto"/>
+            </w:tcBorders>
+            <w:shd w:val="clear" w:color="000000" w:fill="C00000"/>
+            <w:noWrap/>
+            <w:vAlign w:val="bottom"/>
+            <w:hideMark/>
+          </w:tcPr>
+          <w:p>
+            <w:pPr>
+              <w:jc w:val="right"/>
+              <w:rPr>
+                <w:rFonts w:eastAsia="Times New Roman"/>
+                <w:color w:val="000000"/>
+                <w:lang w:val="en-US" w:eastAsia="zh-TW"/>
+              </w:rPr>
+            </w:pPr>
+            <w:r>
+              <w:rPr>
+                <w:rFonts w:eastAsia="Times New Roman"/>
+                <w:color w:val="000000"/>
+                <w:lang w:val="en-US" w:eastAsia="zh-TW"/>
+              </w:rPr>
+              <w:t>114</w:t>
+            </w:r>
+          </w:p>
+        </w:tc>
+      </w:tr>
+    </w:tbl>
+    <w:p>
+      <w:pPr>
+        <w:rPr>
+          <w:b/>
+          <w:bCs/>
+          <w:sz w:val="32"/>
+          <w:szCs w:val="32"/>
+          <w:lang w:val="es-PA"/>
+        </w:rPr>
+      </w:pPr>
+    </w:p>
+    <w:p>
+      <w:pPr>
+        <w:rPr>
+          <w:b/>
+          <w:bCs/>
+          <w:sz w:val="32"/>
+          <w:szCs w:val="32"/>
+          <w:lang w:val="es-PA"/>
+        </w:rPr>
+      </w:pPr>
+    </w:p>
+    <w:p>
+      <w:pPr>
+        <w:rPr>
+          <w:b/>
+          <w:bCs/>
+          <w:sz w:val="32"/>
+          <w:szCs w:val="32"/>
+          <w:lang w:val="es-PA"/>
+        </w:rPr>
+      </w:pPr>
+    </w:p>
+    <w:p>
+      <w:pPr>
+        <w:rPr>
+          <w:b/>
+          <w:bCs/>
+          <w:sz w:val="32"/>
+          <w:szCs w:val="32"/>
+          <w:lang w:val="es-PA"/>
+        </w:rPr>
+      </w:pPr>
+    </w:p>
+    <w:p>
+      <w:pPr>
+        <w:rPr>
+          <w:b/>
+          <w:bCs/>
+          <w:sz w:val="32"/>
+          <w:szCs w:val="32"/>
+          <w:lang w:val="es-PA"/>
+        </w:rPr>
+      </w:pPr>
+    </w:p>
+    <w:p>
+      <w:pPr>
+        <w:rPr>
+          <w:b/>
+          <w:bCs/>
+          <w:sz w:val="32"/>
+          <w:szCs w:val="32"/>
+          <w:lang w:val="es-PA"/>
+        </w:rPr>
+      </w:pPr>
+    </w:p>
+    <w:p>
+      <w:pPr>
+        <w:rPr>
+          <w:b/>
+          <w:bCs/>
+          <w:sz w:val="32"/>
+          <w:szCs w:val="32"/>
+          <w:lang w:val="es-PA"/>
+        </w:rPr>
+      </w:pPr>
+    </w:p>
+    <w:p>
+      <w:pPr>
+        <w:rPr>
+          <w:b/>
+          <w:bCs/>
+          <w:sz w:val="32"/>
+          <w:szCs w:val="32"/>
+          <w:lang w:val="es-PA"/>
+        </w:rPr>
+      </w:pPr>
+    </w:p>
+    <w:p>
+      <w:pPr>
+        <w:rPr>
+          <w:b/>
+          <w:bCs/>
+          <w:sz w:val="32"/>
+          <w:szCs w:val="32"/>
+          <w:lang w:val="es-PA"/>
+        </w:rPr>
+      </w:pPr>
+    </w:p>
+    <w:p>
+      <w:pPr>
+        <w:rPr>
+          <w:b/>
+          <w:bCs/>
+          <w:sz w:val="32"/>
+          <w:szCs w:val="32"/>
+          <w:lang w:val="es-PA"/>
+        </w:rPr>
+      </w:pPr>
+    </w:p>
+    <w:p>
+      <w:pPr>
+        <w:rPr>
+          <w:b/>
+          <w:bCs/>
+          <w:sz w:val="32"/>
+          <w:szCs w:val="32"/>
+          <w:lang w:val="es-PA"/>
+        </w:rPr>
+      </w:pPr>
+    </w:p>
+    <w:p>
+      <w:pPr>
+        <w:rPr>
+          <w:b/>
+          <w:bCs/>
+          <w:sz w:val="32"/>
+          <w:szCs w:val="32"/>
+          <w:lang w:val="es-PA"/>
+        </w:rPr>
+      </w:pPr>
+    </w:p>
+    <w:p>
+      <w:pPr>
+        <w:rPr>
+          <w:b/>
+          <w:bCs/>
+          <w:sz w:val="32"/>
+          <w:szCs w:val="32"/>
+          <w:lang w:val="es-PA"/>
+        </w:rPr>
+      </w:pPr>
+    </w:p>
+    <w:p>
+      <w:pPr>
+        <w:rPr>
+          <w:sz w:val="24"/>
+          <w:szCs w:val="24"/>
+          <w:lang w:val="es-PA"/>
+        </w:rPr>
+      </w:pPr>
+      <w:r>
+        <w:rPr>
+          <w:sz w:val="24"/>
+          <w:szCs w:val="24"/>
+          <w:lang w:val="es-PA"/>
+        </w:rPr>
+        <w:lastRenderedPageBreak/>
+        <w:t>Tabla – Justificación de la Evaluación</w:t>
+      </w:r>
+    </w:p>
     <w:tbl>
       <w:tblPr>
         <w:tblStyle w:val="Tablaconcuadrcula"/>
@@ -198,16 +2415,12 @@
               <w:rPr>
                 <w:rFonts w:eastAsia="Times New Roman"/>
                 <w:color w:val="000000"/>
-                <w:sz w:val="24"/>
-                <w:szCs w:val="24"/>
                 <w:lang w:val="es-PA" w:eastAsia="zh-TW"/>
               </w:rPr>
             </w:pPr>
             <w:r>
               <w:rPr>
                 <w:color w:val="000000"/>
-                <w:sz w:val="24"/>
-                <w:szCs w:val="24"/>
                 <w:lang w:val="es-PA"/>
               </w:rPr>
               <w:t>Funcionalidad/características deseadas o requeridas</w:t>
@@ -224,16 +2437,12 @@
               <w:rPr>
                 <w:rFonts w:eastAsia="Times New Roman"/>
                 <w:color w:val="000000"/>
-                <w:sz w:val="24"/>
-                <w:szCs w:val="24"/>
-                <w:lang w:val="en-US" w:eastAsia="zh-TW"/>
-              </w:rPr>
-            </w:pPr>
-            <w:r>
-              <w:rPr>
-                <w:color w:val="000000"/>
-                <w:sz w:val="24"/>
-                <w:szCs w:val="24"/>
+                <w:lang w:val="en-US" w:eastAsia="zh-TW"/>
+              </w:rPr>
+            </w:pPr>
+            <w:r>
+              <w:rPr>
+                <w:color w:val="000000"/>
                 <w:lang w:val="es-PA"/>
               </w:rPr>
               <w:t xml:space="preserve">Soporta pruebas automatizadas de múltiples tipos, incluyendo pruebas funcionales en diferentes navegadores y sistemas operativos. Puede manejar múltiples pestañas, ventanas, y trabajar con elementos dinámicos. </w:t>
@@ -241,8 +2450,6 @@
             <w:r>
               <w:rPr>
                 <w:color w:val="000000"/>
-                <w:sz w:val="24"/>
-                <w:szCs w:val="24"/>
               </w:rPr>
               <w:t>Muy potente para pruebas complejas.</w:t>
             </w:r>
@@ -257,16 +2464,12 @@
             <w:pPr>
               <w:jc w:val="center"/>
               <w:rPr>
-                <w:sz w:val="24"/>
-                <w:szCs w:val="24"/>
-                <w:lang w:val="es-PA"/>
-              </w:rPr>
-            </w:pPr>
-            <w:r>
-              <w:rPr>
-                <w:color w:val="000000"/>
-                <w:sz w:val="24"/>
-                <w:szCs w:val="24"/>
+                <w:lang w:val="es-PA"/>
+              </w:rPr>
+            </w:pPr>
+            <w:r>
+              <w:rPr>
+                <w:color w:val="000000"/>
                 <w:lang w:val="es-PA"/>
               </w:rPr>
               <w:t>Puede hacer pruebas de interacción con APIs. Se pueden realizar pruebas paralelas y en múltiples navegadores al mismo tiempo. Permite subir archivos, manejar ventanas emergentes, cuadros de diálogo, etc. Permite pruebas en modo headless (sin interfaz) o con interfaz visible.</w:t>
@@ -282,16 +2485,12 @@
             <w:pPr>
               <w:jc w:val="center"/>
               <w:rPr>
-                <w:sz w:val="24"/>
-                <w:szCs w:val="24"/>
-                <w:lang w:val="es-PA"/>
-              </w:rPr>
-            </w:pPr>
-            <w:r>
-              <w:rPr>
-                <w:color w:val="000000"/>
-                <w:sz w:val="24"/>
-                <w:szCs w:val="24"/>
+                <w:lang w:val="es-PA"/>
+              </w:rPr>
+            </w:pPr>
+            <w:r>
+              <w:rPr>
+                <w:color w:val="000000"/>
                 <w:lang w:val="es-PA"/>
               </w:rPr>
               <w:t>Tiene funciones modernas para pruebas de interfaz y testing de APIs, y permite ver paso a paso lo que ocurre en cada prueba. Sin embargo, su soporte para múltiples pestañas o ventanas es limitado.</w:t>
@@ -310,16 +2509,12 @@
               <w:rPr>
                 <w:rFonts w:eastAsia="Times New Roman"/>
                 <w:color w:val="000000"/>
-                <w:sz w:val="24"/>
-                <w:szCs w:val="24"/>
-                <w:lang w:val="en-US" w:eastAsia="zh-TW"/>
-              </w:rPr>
-            </w:pPr>
-            <w:r>
-              <w:rPr>
-                <w:color w:val="000000"/>
-                <w:sz w:val="24"/>
-                <w:szCs w:val="24"/>
+                <w:lang w:val="en-US" w:eastAsia="zh-TW"/>
+              </w:rPr>
+            </w:pPr>
+            <w:r>
+              <w:rPr>
+                <w:color w:val="000000"/>
               </w:rPr>
               <w:t>Facilidad de uso</w:t>
             </w:r>
@@ -335,16 +2530,12 @@
               <w:rPr>
                 <w:rFonts w:eastAsia="Times New Roman"/>
                 <w:color w:val="000000"/>
-                <w:sz w:val="24"/>
-                <w:szCs w:val="24"/>
                 <w:lang w:val="es-PA" w:eastAsia="zh-TW"/>
               </w:rPr>
             </w:pPr>
             <w:r>
               <w:rPr>
                 <w:color w:val="000000"/>
-                <w:sz w:val="24"/>
-                <w:szCs w:val="24"/>
                 <w:lang w:val="es-PA"/>
               </w:rPr>
               <w:t>No es tan intuitivo como otras herramientas más modernas. Puede requerir configuración adicional y manejo de drivers de navegador.</w:t>
@@ -360,16 +2551,12 @@
             <w:pPr>
               <w:jc w:val="center"/>
               <w:rPr>
-                <w:sz w:val="24"/>
-                <w:szCs w:val="24"/>
-                <w:lang w:val="es-PA"/>
-              </w:rPr>
-            </w:pPr>
-            <w:r>
-              <w:rPr>
-                <w:color w:val="000000"/>
-                <w:sz w:val="24"/>
-                <w:szCs w:val="24"/>
+                <w:lang w:val="es-PA"/>
+              </w:rPr>
+            </w:pPr>
+            <w:r>
+              <w:rPr>
+                <w:color w:val="000000"/>
                 <w:lang w:val="es-PA"/>
               </w:rPr>
               <w:t>Fácil de usar. El proceso de instalación es sencillo y posee una API moderna y limpia.</w:t>
@@ -385,16 +2572,12 @@
             <w:pPr>
               <w:jc w:val="center"/>
               <w:rPr>
-                <w:sz w:val="24"/>
-                <w:szCs w:val="24"/>
-                <w:lang w:val="es-PA"/>
-              </w:rPr>
-            </w:pPr>
-            <w:r>
-              <w:rPr>
-                <w:color w:val="000000"/>
-                <w:sz w:val="24"/>
-                <w:szCs w:val="24"/>
+                <w:lang w:val="es-PA"/>
+              </w:rPr>
+            </w:pPr>
+            <w:r>
+              <w:rPr>
+                <w:color w:val="000000"/>
                 <w:lang w:val="es-PA"/>
               </w:rPr>
               <w:t xml:space="preserve">Destaca por su interfaz visual muy amigable, que permite ver las pruebas ejecutándose. </w:t>
@@ -402,8 +2585,6 @@
             <w:r>
               <w:rPr>
                 <w:color w:val="000000"/>
-                <w:sz w:val="24"/>
-                <w:szCs w:val="24"/>
               </w:rPr>
               <w:t>Es intuitivo para usuarios con poca experiencia.</w:t>
             </w:r>
@@ -421,16 +2602,12 @@
               <w:rPr>
                 <w:rFonts w:eastAsia="Times New Roman"/>
                 <w:color w:val="000000"/>
-                <w:sz w:val="24"/>
-                <w:szCs w:val="24"/>
-                <w:lang w:val="en-US" w:eastAsia="zh-TW"/>
-              </w:rPr>
-            </w:pPr>
-            <w:r>
-              <w:rPr>
-                <w:color w:val="000000"/>
-                <w:sz w:val="24"/>
-                <w:szCs w:val="24"/>
+                <w:lang w:val="en-US" w:eastAsia="zh-TW"/>
+              </w:rPr>
+            </w:pPr>
+            <w:r>
+              <w:rPr>
+                <w:color w:val="000000"/>
               </w:rPr>
               <w:t>Curva de aprendizaje</w:t>
             </w:r>
@@ -446,16 +2623,12 @@
               <w:rPr>
                 <w:rFonts w:eastAsia="Times New Roman"/>
                 <w:color w:val="000000"/>
-                <w:sz w:val="24"/>
-                <w:szCs w:val="24"/>
                 <w:lang w:val="es-PA" w:eastAsia="zh-TW"/>
               </w:rPr>
             </w:pPr>
             <w:r>
               <w:rPr>
                 <w:color w:val="000000"/>
-                <w:sz w:val="24"/>
-                <w:szCs w:val="24"/>
                 <w:lang w:val="es-PA"/>
               </w:rPr>
               <w:t>La curva puede ser moderada a alta, especialmente si se requiere configuración avanzada o integración con otros frameworks.</w:t>
@@ -471,16 +2644,12 @@
             <w:pPr>
               <w:jc w:val="center"/>
               <w:rPr>
-                <w:sz w:val="24"/>
-                <w:szCs w:val="24"/>
-                <w:lang w:val="es-PA"/>
-              </w:rPr>
-            </w:pPr>
-            <w:r>
-              <w:rPr>
-                <w:color w:val="000000"/>
-                <w:sz w:val="24"/>
-                <w:szCs w:val="24"/>
+                <w:lang w:val="es-PA"/>
+              </w:rPr>
+            </w:pPr>
+            <w:r>
+              <w:rPr>
+                <w:color w:val="000000"/>
                 <w:lang w:val="es-PA"/>
               </w:rPr>
               <w:t>La curva es baja. La herramienta es intuitiva y con ejemplos claros.</w:t>
@@ -496,16 +2665,12 @@
             <w:pPr>
               <w:jc w:val="center"/>
               <w:rPr>
-                <w:sz w:val="24"/>
-                <w:szCs w:val="24"/>
-                <w:lang w:val="es-PA"/>
-              </w:rPr>
-            </w:pPr>
-            <w:r>
-              <w:rPr>
-                <w:color w:val="000000"/>
-                <w:sz w:val="24"/>
-                <w:szCs w:val="24"/>
+                <w:lang w:val="es-PA"/>
+              </w:rPr>
+            </w:pPr>
+            <w:r>
+              <w:rPr>
+                <w:color w:val="000000"/>
                 <w:lang w:val="es-PA"/>
               </w:rPr>
               <w:t>Es fácil comenzar a usar Cypress incluso sin mucha experiencia previa en testing, lo que reduce la curva de aprendizaje.</w:t>
@@ -524,16 +2689,12 @@
               <w:rPr>
                 <w:rFonts w:eastAsia="Times New Roman"/>
                 <w:color w:val="000000"/>
-                <w:sz w:val="24"/>
-                <w:szCs w:val="24"/>
                 <w:lang w:val="es-PA" w:eastAsia="zh-TW"/>
               </w:rPr>
             </w:pPr>
             <w:r>
               <w:rPr>
                 <w:color w:val="000000"/>
-                <w:sz w:val="24"/>
-                <w:szCs w:val="24"/>
                 <w:lang w:val="es-PA"/>
               </w:rPr>
               <w:t>Compatibilidad/Integración a otras herramientas y aplicaciones</w:t>
@@ -550,16 +2711,12 @@
               <w:rPr>
                 <w:rFonts w:eastAsia="Times New Roman"/>
                 <w:color w:val="000000"/>
-                <w:sz w:val="24"/>
-                <w:szCs w:val="24"/>
-                <w:lang w:val="en-US" w:eastAsia="zh-TW"/>
-              </w:rPr>
-            </w:pPr>
-            <w:r>
-              <w:rPr>
-                <w:color w:val="000000"/>
-                <w:sz w:val="24"/>
-                <w:szCs w:val="24"/>
+                <w:lang w:val="en-US" w:eastAsia="zh-TW"/>
+              </w:rPr>
+            </w:pPr>
+            <w:r>
+              <w:rPr>
+                <w:color w:val="000000"/>
                 <w:lang w:val="es-PA"/>
               </w:rPr>
               <w:t xml:space="preserve">Alta compatibilidad con herramientas de CI/CD, frameworks de testing (JUnit, TestNG, etc.) y lenguajes de programación. </w:t>
@@ -567,8 +2724,6 @@
             <w:r>
               <w:rPr>
                 <w:color w:val="000000"/>
-                <w:sz w:val="24"/>
-                <w:szCs w:val="24"/>
               </w:rPr>
               <w:t>Se integra fácilmente en ecosistemas complejos.</w:t>
             </w:r>
@@ -583,16 +2738,12 @@
             <w:pPr>
               <w:jc w:val="center"/>
               <w:rPr>
-                <w:sz w:val="24"/>
-                <w:szCs w:val="24"/>
-                <w:lang w:val="es-PA"/>
-              </w:rPr>
-            </w:pPr>
-            <w:r>
-              <w:rPr>
-                <w:color w:val="000000"/>
-                <w:sz w:val="24"/>
-                <w:szCs w:val="24"/>
+                <w:lang w:val="es-PA"/>
+              </w:rPr>
+            </w:pPr>
+            <w:r>
+              <w:rPr>
+                <w:color w:val="000000"/>
                 <w:lang w:val="es-PA"/>
               </w:rPr>
               <w:t>Funciona con frameworks como Pytest, Mocha, Jest y se integra nativamente con CI/CD (GitHub Actions, Azure DevOps, Jenkins)</w:t>
@@ -608,16 +2759,12 @@
             <w:pPr>
               <w:jc w:val="center"/>
               <w:rPr>
-                <w:sz w:val="24"/>
-                <w:szCs w:val="24"/>
-                <w:lang w:val="es-PA"/>
-              </w:rPr>
-            </w:pPr>
-            <w:r>
-              <w:rPr>
-                <w:color w:val="000000"/>
-                <w:sz w:val="24"/>
-                <w:szCs w:val="24"/>
+                <w:lang w:val="es-PA"/>
+              </w:rPr>
+            </w:pPr>
+            <w:r>
+              <w:rPr>
+                <w:color w:val="000000"/>
                 <w:lang w:val="es-PA"/>
               </w:rPr>
               <w:t>Tiene integración con herramientas de CI/CD, pero algunas integraciones requieren planes pagos si se usan en su plataforma oficial (Dashboard).</w:t>
@@ -636,18 +2783,13 @@
               <w:rPr>
                 <w:rFonts w:eastAsia="Times New Roman"/>
                 <w:color w:val="000000"/>
-                <w:sz w:val="24"/>
-                <w:szCs w:val="24"/>
-                <w:lang w:val="en-US" w:eastAsia="zh-TW"/>
-              </w:rPr>
-            </w:pPr>
-            <w:r>
-              <w:rPr>
-                <w:color w:val="000000"/>
-                <w:sz w:val="24"/>
-                <w:szCs w:val="24"/>
-              </w:rPr>
-              <w:lastRenderedPageBreak/>
+                <w:lang w:val="en-US" w:eastAsia="zh-TW"/>
+              </w:rPr>
+            </w:pPr>
+            <w:r>
+              <w:rPr>
+                <w:color w:val="000000"/>
+              </w:rPr>
               <w:t>Costo/Licenciamiento</w:t>
             </w:r>
           </w:p>
@@ -662,16 +2804,12 @@
               <w:rPr>
                 <w:rFonts w:eastAsia="Times New Roman"/>
                 <w:color w:val="000000"/>
-                <w:sz w:val="24"/>
-                <w:szCs w:val="24"/>
-                <w:lang w:val="en-US" w:eastAsia="zh-TW"/>
-              </w:rPr>
-            </w:pPr>
-            <w:r>
-              <w:rPr>
-                <w:color w:val="000000"/>
-                <w:sz w:val="24"/>
-                <w:szCs w:val="24"/>
+                <w:lang w:val="en-US" w:eastAsia="zh-TW"/>
+              </w:rPr>
+            </w:pPr>
+            <w:r>
+              <w:rPr>
+                <w:color w:val="000000"/>
               </w:rPr>
               <w:t>Completamente gratuito y open source.</w:t>
             </w:r>
@@ -686,16 +2824,12 @@
             <w:pPr>
               <w:jc w:val="center"/>
               <w:rPr>
-                <w:sz w:val="24"/>
-                <w:szCs w:val="24"/>
-                <w:lang w:val="es-PA"/>
-              </w:rPr>
-            </w:pPr>
-            <w:r>
-              <w:rPr>
-                <w:color w:val="000000"/>
-                <w:sz w:val="24"/>
-                <w:szCs w:val="24"/>
+                <w:lang w:val="es-PA"/>
+              </w:rPr>
+            </w:pPr>
+            <w:r>
+              <w:rPr>
+                <w:color w:val="000000"/>
               </w:rPr>
               <w:t>Completamente gratuito y open source.</w:t>
             </w:r>
@@ -710,16 +2844,12 @@
             <w:pPr>
               <w:jc w:val="center"/>
               <w:rPr>
-                <w:sz w:val="24"/>
-                <w:szCs w:val="24"/>
-                <w:lang w:val="es-PA"/>
-              </w:rPr>
-            </w:pPr>
-            <w:r>
-              <w:rPr>
-                <w:color w:val="000000"/>
-                <w:sz w:val="24"/>
-                <w:szCs w:val="24"/>
+                <w:lang w:val="es-PA"/>
+              </w:rPr>
+            </w:pPr>
+            <w:r>
+              <w:rPr>
+                <w:color w:val="000000"/>
                 <w:lang w:val="es-PA"/>
               </w:rPr>
               <w:t>Es open source y gratuito, pero algunas funciones avanzadas como el Dashboard y reportes automáticos tienen planes pagos.</w:t>
@@ -738,16 +2868,12 @@
               <w:rPr>
                 <w:rFonts w:eastAsia="Times New Roman"/>
                 <w:color w:val="000000"/>
-                <w:sz w:val="24"/>
-                <w:szCs w:val="24"/>
-                <w:lang w:val="en-US" w:eastAsia="zh-TW"/>
-              </w:rPr>
-            </w:pPr>
-            <w:r>
-              <w:rPr>
-                <w:color w:val="000000"/>
-                <w:sz w:val="24"/>
-                <w:szCs w:val="24"/>
+                <w:lang w:val="en-US" w:eastAsia="zh-TW"/>
+              </w:rPr>
+            </w:pPr>
+            <w:r>
+              <w:rPr>
+                <w:color w:val="000000"/>
               </w:rPr>
               <w:t>Escalabilidad</w:t>
             </w:r>
@@ -763,16 +2889,12 @@
               <w:rPr>
                 <w:rFonts w:eastAsia="Times New Roman"/>
                 <w:color w:val="000000"/>
-                <w:sz w:val="24"/>
-                <w:szCs w:val="24"/>
                 <w:lang w:val="es-PA" w:eastAsia="zh-TW"/>
               </w:rPr>
             </w:pPr>
             <w:r>
               <w:rPr>
                 <w:color w:val="000000"/>
-                <w:sz w:val="24"/>
-                <w:szCs w:val="24"/>
                 <w:lang w:val="es-PA"/>
               </w:rPr>
               <w:t>Muy escalable, apto para proyectos pequeños, medianos y grandes en entornos empresariales.</w:t>
@@ -788,16 +2910,12 @@
             <w:pPr>
               <w:jc w:val="center"/>
               <w:rPr>
-                <w:sz w:val="24"/>
-                <w:szCs w:val="24"/>
-                <w:lang w:val="es-PA"/>
-              </w:rPr>
-            </w:pPr>
-            <w:r>
-              <w:rPr>
-                <w:color w:val="000000"/>
-                <w:sz w:val="24"/>
-                <w:szCs w:val="24"/>
+                <w:lang w:val="es-PA"/>
+              </w:rPr>
+            </w:pPr>
+            <w:r>
+              <w:rPr>
+                <w:color w:val="000000"/>
                 <w:lang w:val="es-PA"/>
               </w:rPr>
               <w:t>Soporta ejecución en paralelo y containers por lo que tiene muy buena escalabilidad.</w:t>
@@ -813,16 +2931,12 @@
             <w:pPr>
               <w:jc w:val="center"/>
               <w:rPr>
-                <w:sz w:val="24"/>
-                <w:szCs w:val="24"/>
-                <w:lang w:val="es-PA"/>
-              </w:rPr>
-            </w:pPr>
-            <w:r>
-              <w:rPr>
-                <w:color w:val="000000"/>
-                <w:sz w:val="24"/>
-                <w:szCs w:val="24"/>
+                <w:lang w:val="es-PA"/>
+              </w:rPr>
+            </w:pPr>
+            <w:r>
+              <w:rPr>
+                <w:color w:val="000000"/>
                 <w:lang w:val="es-PA"/>
               </w:rPr>
               <w:t>Funciona bien en proyectos medianos, pero su arquitectura basada en un solo navegador y algunas limitaciones técnicas.</w:t>
@@ -841,16 +2955,12 @@
               <w:rPr>
                 <w:rFonts w:eastAsia="Times New Roman"/>
                 <w:color w:val="000000"/>
-                <w:sz w:val="24"/>
-                <w:szCs w:val="24"/>
-                <w:lang w:val="en-US" w:eastAsia="zh-TW"/>
-              </w:rPr>
-            </w:pPr>
-            <w:r>
-              <w:rPr>
-                <w:color w:val="000000"/>
-                <w:sz w:val="24"/>
-                <w:szCs w:val="24"/>
+                <w:lang w:val="en-US" w:eastAsia="zh-TW"/>
+              </w:rPr>
+            </w:pPr>
+            <w:r>
+              <w:rPr>
+                <w:color w:val="000000"/>
               </w:rPr>
               <w:t>Flexibilidad/Capacidad de personalización</w:t>
             </w:r>
@@ -866,16 +2976,12 @@
               <w:rPr>
                 <w:rFonts w:eastAsia="Times New Roman"/>
                 <w:color w:val="000000"/>
-                <w:sz w:val="24"/>
-                <w:szCs w:val="24"/>
                 <w:lang w:val="es-PA" w:eastAsia="zh-TW"/>
               </w:rPr>
             </w:pPr>
             <w:r>
               <w:rPr>
                 <w:color w:val="000000"/>
-                <w:sz w:val="24"/>
-                <w:szCs w:val="24"/>
                 <w:lang w:val="es-PA"/>
               </w:rPr>
               <w:t>Muy flexible, permite personalizaciones profundas en flujos de prueba y configuración.</w:t>
@@ -891,16 +2997,12 @@
             <w:pPr>
               <w:jc w:val="center"/>
               <w:rPr>
-                <w:sz w:val="24"/>
-                <w:szCs w:val="24"/>
-                <w:lang w:val="es-PA"/>
-              </w:rPr>
-            </w:pPr>
-            <w:r>
-              <w:rPr>
-                <w:color w:val="000000"/>
-                <w:sz w:val="24"/>
-                <w:szCs w:val="24"/>
+                <w:lang w:val="es-PA"/>
+              </w:rPr>
+            </w:pPr>
+            <w:r>
+              <w:rPr>
+                <w:color w:val="000000"/>
                 <w:lang w:val="es-PA"/>
               </w:rPr>
               <w:t>Permite automatizar escenarios diversos y complejos con una API más simple.</w:t>
@@ -916,19 +3018,23 @@
             <w:pPr>
               <w:jc w:val="center"/>
               <w:rPr>
-                <w:sz w:val="24"/>
-                <w:szCs w:val="24"/>
-                <w:lang w:val="es-PA"/>
-              </w:rPr>
-            </w:pPr>
-            <w:r>
-              <w:rPr>
-                <w:color w:val="000000"/>
-                <w:sz w:val="24"/>
-                <w:szCs w:val="24"/>
-                <w:lang w:val="es-PA"/>
-              </w:rPr>
-              <w:t>Es flexible, aunque al estar más centrado en una estructura propia, puede ser menos adaptable a ciertas configuraciones externas.</w:t>
+                <w:lang w:val="es-PA"/>
+              </w:rPr>
+            </w:pPr>
+            <w:r>
+              <w:rPr>
+                <w:color w:val="000000"/>
+                <w:lang w:val="es-PA"/>
+              </w:rPr>
+              <w:t xml:space="preserve">Es flexible, aunque al estar más centrado en una estructura propia, puede ser menos </w:t>
+            </w:r>
+            <w:r>
+              <w:rPr>
+                <w:color w:val="000000"/>
+                <w:lang w:val="es-PA"/>
+              </w:rPr>
+              <w:lastRenderedPageBreak/>
+              <w:t>adaptable a ciertas configuraciones externas.</w:t>
             </w:r>
           </w:p>
         </w:tc>
@@ -944,17 +3050,14 @@
               <w:rPr>
                 <w:rFonts w:eastAsia="Times New Roman"/>
                 <w:color w:val="000000"/>
-                <w:sz w:val="24"/>
-                <w:szCs w:val="24"/>
-                <w:lang w:val="en-US" w:eastAsia="zh-TW"/>
-              </w:rPr>
-            </w:pPr>
-            <w:r>
-              <w:rPr>
-                <w:color w:val="000000"/>
-                <w:sz w:val="24"/>
-                <w:szCs w:val="24"/>
-              </w:rPr>
+                <w:lang w:val="en-US" w:eastAsia="zh-TW"/>
+              </w:rPr>
+            </w:pPr>
+            <w:r>
+              <w:rPr>
+                <w:color w:val="000000"/>
+              </w:rPr>
+              <w:lastRenderedPageBreak/>
               <w:t>Lenguajes de programación soportados</w:t>
             </w:r>
           </w:p>
@@ -969,16 +3072,12 @@
               <w:rPr>
                 <w:rFonts w:eastAsia="Times New Roman"/>
                 <w:color w:val="000000"/>
-                <w:sz w:val="24"/>
-                <w:szCs w:val="24"/>
                 <w:lang w:val="es-PA" w:eastAsia="zh-TW"/>
               </w:rPr>
             </w:pPr>
             <w:r>
               <w:rPr>
                 <w:color w:val="000000"/>
-                <w:sz w:val="24"/>
-                <w:szCs w:val="24"/>
                 <w:lang w:val="es-PA"/>
               </w:rPr>
               <w:t>Java, Python, C#, Ruby, JavaScript, entre otros.</w:t>
@@ -994,16 +3093,12 @@
             <w:pPr>
               <w:jc w:val="center"/>
               <w:rPr>
-                <w:sz w:val="24"/>
-                <w:szCs w:val="24"/>
                 <w:lang w:val="en-US"/>
               </w:rPr>
             </w:pPr>
             <w:r>
               <w:rPr>
                 <w:color w:val="000000"/>
-                <w:sz w:val="24"/>
-                <w:szCs w:val="24"/>
               </w:rPr>
               <w:t>Python, JavaScript, TypeScript, C# y Java.</w:t>
             </w:r>
@@ -1018,16 +3113,12 @@
             <w:pPr>
               <w:jc w:val="center"/>
               <w:rPr>
-                <w:sz w:val="24"/>
-                <w:szCs w:val="24"/>
-                <w:lang w:val="es-PA"/>
-              </w:rPr>
-            </w:pPr>
-            <w:r>
-              <w:rPr>
-                <w:color w:val="000000"/>
-                <w:sz w:val="24"/>
-                <w:szCs w:val="24"/>
+                <w:lang w:val="es-PA"/>
+              </w:rPr>
+            </w:pPr>
+            <w:r>
+              <w:rPr>
+                <w:color w:val="000000"/>
                 <w:lang w:val="es-PA"/>
               </w:rPr>
               <w:t xml:space="preserve">Está centrado en JavaScript y TypeScript. </w:t>
@@ -1035,8 +3126,6 @@
             <w:r>
               <w:rPr>
                 <w:color w:val="000000"/>
-                <w:sz w:val="24"/>
-                <w:szCs w:val="24"/>
               </w:rPr>
               <w:t>No soporta otros lenguajes.</w:t>
             </w:r>
@@ -1054,16 +3143,12 @@
               <w:rPr>
                 <w:rFonts w:eastAsia="Times New Roman"/>
                 <w:color w:val="000000"/>
-                <w:sz w:val="24"/>
-                <w:szCs w:val="24"/>
-                <w:lang w:val="en-US" w:eastAsia="zh-TW"/>
-              </w:rPr>
-            </w:pPr>
-            <w:r>
-              <w:rPr>
-                <w:color w:val="000000"/>
-                <w:sz w:val="24"/>
-                <w:szCs w:val="24"/>
+                <w:lang w:val="en-US" w:eastAsia="zh-TW"/>
+              </w:rPr>
+            </w:pPr>
+            <w:r>
+              <w:rPr>
+                <w:color w:val="000000"/>
               </w:rPr>
               <w:t>Navegadores compatibles</w:t>
             </w:r>
@@ -1079,16 +3164,12 @@
               <w:rPr>
                 <w:rFonts w:eastAsia="Times New Roman"/>
                 <w:color w:val="000000"/>
-                <w:sz w:val="24"/>
-                <w:szCs w:val="24"/>
                 <w:lang w:val="es-PA" w:eastAsia="zh-TW"/>
               </w:rPr>
             </w:pPr>
             <w:r>
               <w:rPr>
                 <w:color w:val="000000"/>
-                <w:sz w:val="24"/>
-                <w:szCs w:val="24"/>
                 <w:lang w:val="es-PA"/>
               </w:rPr>
               <w:t>Soporta una amplia gama de navegadores: Chrome, Firefox, Safari, Edge, Opera, entre otros, con soporte completo para pruebas cruzadas.</w:t>
@@ -1104,16 +3185,12 @@
             <w:pPr>
               <w:jc w:val="center"/>
               <w:rPr>
-                <w:sz w:val="24"/>
-                <w:szCs w:val="24"/>
                 <w:lang w:val="en-US"/>
               </w:rPr>
             </w:pPr>
             <w:r>
               <w:rPr>
                 <w:color w:val="000000"/>
-                <w:sz w:val="24"/>
-                <w:szCs w:val="24"/>
               </w:rPr>
               <w:t>Firefox, Edge, Chrome y WebKit.</w:t>
             </w:r>
@@ -1128,16 +3205,12 @@
             <w:pPr>
               <w:jc w:val="center"/>
               <w:rPr>
-                <w:sz w:val="24"/>
-                <w:szCs w:val="24"/>
-                <w:lang w:val="es-PA"/>
-              </w:rPr>
-            </w:pPr>
-            <w:r>
-              <w:rPr>
-                <w:color w:val="000000"/>
-                <w:sz w:val="24"/>
-                <w:szCs w:val="24"/>
+                <w:lang w:val="es-PA"/>
+              </w:rPr>
+            </w:pPr>
+            <w:r>
+              <w:rPr>
+                <w:color w:val="000000"/>
                 <w:lang w:val="es-PA"/>
               </w:rPr>
               <w:t>Funciona bien en Chrome, Firefox y Edge, pero aún no tiene soporte oficial completo para Safari y tiene limitaciones en pruebas cruzadas entre navegadores.</w:t>
@@ -1180,27 +3253,14 @@
       <w:pPr>
         <w:jc w:val="both"/>
         <w:rPr>
-          <w:sz w:val="24"/>
-          <w:szCs w:val="24"/>
           <w:lang w:val="es-PA"/>
         </w:rPr>
       </w:pPr>
       <w:r>
         <w:rPr>
-          <w:sz w:val="24"/>
-          <w:szCs w:val="24"/>
           <w:lang w:val="es-PA"/>
         </w:rPr>
-        <w:t xml:space="preserve">Playwright es la mejor opción porque combina la potencia de Selenium con la facilidad de uso de Cypress. Ofrece una instalación sencilla, una API moderna y clara, soporte para pruebas paralelas, aunque no tiene tanto soporte de navegadores como Selenium, es compatible con los navegadores más populares. Comparativamente posee una curva de aprendizaje baja y una alta facilidad de uso y se integra nativamente con CI/CD. Esto lo hace más eficiente, escalable y </w:t>
-      </w:r>
-      <w:r>
-        <w:rPr>
-          <w:sz w:val="24"/>
-          <w:szCs w:val="24"/>
-          <w:lang w:val="es-PA"/>
-        </w:rPr>
-        <w:lastRenderedPageBreak/>
-        <w:t>versátil, cubriendo tanto proyectos simples como entornos empresariales sin las limitaciones técnicas de Cypress ni la complejidad de configuración de Selenium.</w:t>
+        <w:t>Playwright es la mejor opción porque combina la potencia de Selenium con la facilidad de uso de Cypress. Ofrece una instalación sencilla, una API moderna y clara, soporte para pruebas paralelas, aunque no tiene tanto soporte de navegadores como Selenium, es compatible con los navegadores más populares. Comparativamente posee una curva de aprendizaje baja y una alta facilidad de uso y se integra nativamente con CI/CD. Esto lo hace más eficiente, escalable y versátil, cubriendo tanto proyectos simples como entornos empresariales sin las limitaciones técnicas de Cypress ni la complejidad de configuración de Selenium.</w:t>
       </w:r>
     </w:p>
     <w:p>
@@ -1238,15 +3298,11 @@
     <w:p>
       <w:pPr>
         <w:rPr>
-          <w:sz w:val="24"/>
-          <w:szCs w:val="24"/>
           <w:lang w:val="es-PA"/>
         </w:rPr>
       </w:pPr>
       <w:r>
         <w:rPr>
-          <w:sz w:val="24"/>
-          <w:szCs w:val="24"/>
           <w:lang w:val="es-PA"/>
         </w:rPr>
         <w:t xml:space="preserve">[1] APIdog, “Selenium vs Playwright: ¿Cuál es mejor para tus pruebas automáticas?”, </w:t>
@@ -1255,16 +3311,12 @@
         <w:rPr>
           <w:i/>
           <w:iCs/>
-          <w:sz w:val="24"/>
-          <w:szCs w:val="24"/>
           <w:lang w:val="es-PA"/>
         </w:rPr>
         <w:t>APIdog Blog</w:t>
       </w:r>
       <w:r>
         <w:rPr>
-          <w:sz w:val="24"/>
-          <w:szCs w:val="24"/>
           <w:lang w:val="es-PA"/>
         </w:rPr>
         <w:t xml:space="preserve">, [En línea]. Disponible en: </w:t>
@@ -1273,8 +3325,6 @@
         <w:r>
           <w:rPr>
             <w:rStyle w:val="Hipervnculo"/>
-            <w:sz w:val="24"/>
-            <w:szCs w:val="24"/>
             <w:lang w:val="es-PA"/>
           </w:rPr>
           <w:t>https://apidog.com/es/blog/selenium-vs-playwright-3/</w:t>
@@ -1282,8 +3332,6 @@
       </w:hyperlink>
       <w:r>
         <w:rPr>
-          <w:sz w:val="24"/>
-          <w:szCs w:val="24"/>
           <w:lang w:val="es-PA"/>
         </w:rPr>
         <w:t>.</w:t>
@@ -1292,15 +3340,11 @@
     <w:p>
       <w:pPr>
         <w:rPr>
-          <w:sz w:val="24"/>
-          <w:szCs w:val="24"/>
           <w:lang w:val="es-PA"/>
         </w:rPr>
       </w:pPr>
       <w:r>
         <w:rPr>
-          <w:sz w:val="24"/>
-          <w:szCs w:val="24"/>
           <w:lang w:val="en-US"/>
         </w:rPr>
         <w:t xml:space="preserve">[2] </w:t>
@@ -1309,16 +3353,12 @@
         <w:rPr>
           <w:i/>
           <w:iCs/>
-          <w:sz w:val="24"/>
-          <w:szCs w:val="24"/>
           <w:lang w:val="en-US"/>
         </w:rPr>
         <w:t>Playwright</w:t>
       </w:r>
       <w:r>
         <w:rPr>
-          <w:sz w:val="24"/>
-          <w:szCs w:val="24"/>
           <w:lang w:val="en-US"/>
         </w:rPr>
         <w:t xml:space="preserve">, “Playwright Documentation”, </w:t>
@@ -1327,24 +3367,18 @@
         <w:rPr>
           <w:i/>
           <w:iCs/>
-          <w:sz w:val="24"/>
-          <w:szCs w:val="24"/>
           <w:lang w:val="en-US"/>
         </w:rPr>
         <w:t>DevDocs.io</w:t>
       </w:r>
       <w:r>
         <w:rPr>
-          <w:sz w:val="24"/>
-          <w:szCs w:val="24"/>
           <w:lang w:val="en-US"/>
         </w:rPr>
         <w:t xml:space="preserve">, [En línea]. </w:t>
       </w:r>
       <w:r>
         <w:rPr>
-          <w:sz w:val="24"/>
-          <w:szCs w:val="24"/>
           <w:lang w:val="es-PA"/>
         </w:rPr>
         <w:t xml:space="preserve">Disponible en: </w:t>
@@ -1353,8 +3387,6 @@
         <w:r>
           <w:rPr>
             <w:rStyle w:val="Hipervnculo"/>
-            <w:sz w:val="24"/>
-            <w:szCs w:val="24"/>
             <w:lang w:val="es-PA"/>
           </w:rPr>
           <w:t>https://devdocs.io/playwright/</w:t>
@@ -1362,8 +3394,6 @@
       </w:hyperlink>
       <w:r>
         <w:rPr>
-          <w:sz w:val="24"/>
-          <w:szCs w:val="24"/>
           <w:lang w:val="es-PA"/>
         </w:rPr>
         <w:t>.</w:t>
@@ -1372,15 +3402,11 @@
     <w:p>
       <w:pPr>
         <w:rPr>
-          <w:sz w:val="24"/>
-          <w:szCs w:val="24"/>
           <w:lang w:val="es-PA"/>
         </w:rPr>
       </w:pPr>
       <w:r>
         <w:rPr>
-          <w:sz w:val="24"/>
-          <w:szCs w:val="24"/>
           <w:lang w:val="es-PA"/>
         </w:rPr>
         <w:t xml:space="preserve">[3] Itequia, “Cypress: La herramienta que automatiza tus pruebas y garantiza la calidad de tus proyectos”, </w:t>
@@ -1389,16 +3415,12 @@
         <w:rPr>
           <w:i/>
           <w:iCs/>
-          <w:sz w:val="24"/>
-          <w:szCs w:val="24"/>
           <w:lang w:val="es-PA"/>
         </w:rPr>
         <w:t>Itequia Blog</w:t>
       </w:r>
       <w:r>
         <w:rPr>
-          <w:sz w:val="24"/>
-          <w:szCs w:val="24"/>
           <w:lang w:val="es-PA"/>
         </w:rPr>
         <w:t xml:space="preserve">, [En línea]. Disponible en: </w:t>
@@ -1407,8 +3429,6 @@
         <w:r>
           <w:rPr>
             <w:rStyle w:val="Hipervnculo"/>
-            <w:sz w:val="24"/>
-            <w:szCs w:val="24"/>
             <w:lang w:val="es-PA"/>
           </w:rPr>
           <w:t>https://itequia.com/es/cypress-la-herramienta-que-automatiza-tus-pruebas-y-garantiza-la-calidad-de-tus-proyectos/</w:t>
@@ -1416,8 +3436,6 @@
       </w:hyperlink>
       <w:r>
         <w:rPr>
-          <w:sz w:val="24"/>
-          <w:szCs w:val="24"/>
           <w:lang w:val="es-PA"/>
         </w:rPr>
         <w:t>.</w:t>
@@ -1429,6 +3447,13 @@
         <w:rPr>
           <w:sz w:val="32"/>
           <w:szCs w:val="32"/>
+          <w:lang w:val="es-PA"/>
+        </w:rPr>
+      </w:pPr>
+    </w:p>
+    <w:p>
+      <w:pPr>
+        <w:rPr>
           <w:lang w:val="es-PA"/>
         </w:rPr>
       </w:pPr>
@@ -2176,6 +4201,7 @@
   <w:style w:type="character" w:default="1" w:styleId="Fuentedeprrafopredeter">
     <w:name w:val="Default Paragraph Font"/>
     <w:uiPriority w:val="1"/>
+    <w:semiHidden/>
     <w:unhideWhenUsed/>
   </w:style>
   <w:style w:type="table" w:default="1" w:styleId="Tablanormal">

</xml_diff>